<commit_message>
Updating version, date and license.
</commit_message>
<xml_diff>
--- a/docs/CCSI_Turbine_Client_Psuade_Manual.docx
+++ b/docs/CCSI_Turbine_Client_Psuade_Manual.docx
@@ -92,7 +92,10 @@
         <w:jc w:val="center"/>
       </w:pPr>
       <w:r>
-        <w:t>Version 2.</w:t>
+        <w:t>Version 3</w:t>
+      </w:r>
+      <w:r>
+        <w:t>.</w:t>
       </w:r>
       <w:r>
         <w:t>0.0</w:t>
@@ -104,10 +107,13 @@
         <w:jc w:val="center"/>
       </w:pPr>
       <w:r>
-        <w:t>February 1</w:t>
-      </w:r>
-      <w:r>
-        <w:t>, 2018</w:t>
+        <w:t>March</w:t>
+      </w:r>
+      <w:r>
+        <w:t xml:space="preserve"> 1</w:t>
+      </w:r>
+      <w:r>
+        <w:t>2, 2019</w:t>
       </w:r>
     </w:p>
     <w:p>
@@ -199,7 +205,15 @@
           <w:rFonts w:ascii="Arial" w:eastAsia="Arial" w:hAnsi="Arial" w:cs="Arial"/>
           <w:sz w:val="24"/>
         </w:rPr>
-        <w:t>Copyright (c) 2012 - 2018</w:t>
+        <w:lastRenderedPageBreak/>
+        <w:t>Copyright (c) 2012 - 201</w:t>
+      </w:r>
+      <w:r>
+        <w:rPr>
+          <w:rFonts w:ascii="Arial" w:eastAsia="Arial" w:hAnsi="Arial" w:cs="Arial"/>
+          <w:sz w:val="24"/>
+        </w:rPr>
+        <w:t>9</w:t>
       </w:r>
     </w:p>
     <w:p>
@@ -235,14 +249,35 @@
           <w:rFonts w:ascii="Arial" w:eastAsia="Arial" w:hAnsi="Arial" w:cs="Arial"/>
           <w:sz w:val="24"/>
         </w:rPr>
-        <w:t>Turbine Client was produced under the DOE Carbon Capture Simulation Initiative (CCSI), and is copyright (c) 2012 - 2018 by the software owners: Oak Ridge Institute for Science and Education (ORISE), Los Alamos National Security, LLC., Lawrence Livermore National Security, LLC., The Regents of the University of California, through Lawrence Berkeley National Laboratory, Battelle Memorial Institute, Pacific Northwest Division through Pacific Northwest National Laboratory, Carnegie Mellon University, West Virginia University, Boston University, the Trustees of Princeton University, The University of Texas at Austin, URS Energy &amp; Construction, Inc</w:t>
+        <w:t xml:space="preserve">Turbine Client was produced under the DOE Carbon Capture Simulation Initiative (CCSI), and is copyright (c) 2012 - </w:t>
       </w:r>
       <w:r>
         <w:rPr>
           <w:rFonts w:ascii="Arial" w:eastAsia="Arial" w:hAnsi="Arial" w:cs="Arial"/>
           <w:sz w:val="24"/>
         </w:rPr>
-        <w:t>., et al.. All rights reserved.</w:t>
+        <w:t>2019</w:t>
+      </w:r>
+      <w:r>
+        <w:rPr>
+          <w:rFonts w:ascii="Arial" w:eastAsia="Arial" w:hAnsi="Arial" w:cs="Arial"/>
+          <w:sz w:val="24"/>
+        </w:rPr>
+        <w:t xml:space="preserve"> by the software owners: Oak Ridge Institute for Science and Education (ORISE), </w:t>
+      </w:r>
+      <w:r>
+        <w:rPr>
+          <w:rFonts w:ascii="Arial" w:eastAsia="Arial" w:hAnsi="Arial" w:cs="Arial"/>
+          <w:sz w:val="24"/>
+        </w:rPr>
+        <w:t>TRIAD</w:t>
+      </w:r>
+      <w:r>
+        <w:rPr>
+          <w:rFonts w:ascii="Arial" w:eastAsia="Arial" w:hAnsi="Arial" w:cs="Arial"/>
+          <w:sz w:val="24"/>
+        </w:rPr>
+        <w:t xml:space="preserve"> National Security, LLC., Lawrence Livermore National Security, LLC., The Regents of the University of California, through Lawrence Berkeley National Laboratory, Battelle Memorial Institute, Pacific Northwest Division through Pacific Northwest National Laboratory, Carnegie Mellon University, West Virginia University, Boston University, the Trustees of Princeton University, The University of Texas at Austin, URS Energy &amp; Construction, Inc., et al.. All rights reserved.</w:t>
       </w:r>
     </w:p>
     <w:p>
@@ -295,14 +330,35 @@
           <w:rFonts w:ascii="Arial" w:eastAsia="Arial" w:hAnsi="Arial" w:cs="Arial"/>
           <w:sz w:val="24"/>
         </w:rPr>
-        <w:t>Turbine Client Copyright (c) 2012 - 2018, by the software owners: Oak Ridge Institute for Science and Education (ORISE), Los Alamos National Security, LLC., Lawrence Livermore National Security, LLC., The Regents of the University of California, through Lawrence Berkeley National Laboratory, Battelle Memorial Institute, Pacific Northwest Division through Pacific Northwest National Laboratory, Carnegie Mellon University, West Virginia University, Boston University, the Trustees of Princeton University, The University of Texas at Austin, URS Energy &amp; Construction, In</w:t>
+        <w:t xml:space="preserve">Turbine Client Copyright (c) 2012 - </w:t>
       </w:r>
       <w:r>
         <w:rPr>
           <w:rFonts w:ascii="Arial" w:eastAsia="Arial" w:hAnsi="Arial" w:cs="Arial"/>
           <w:sz w:val="24"/>
         </w:rPr>
-        <w:t>c., et al. All rights reserved.</w:t>
+        <w:t>2019</w:t>
+      </w:r>
+      <w:r>
+        <w:rPr>
+          <w:rFonts w:ascii="Arial" w:eastAsia="Arial" w:hAnsi="Arial" w:cs="Arial"/>
+          <w:sz w:val="24"/>
+        </w:rPr>
+        <w:t xml:space="preserve">, by the software owners: Oak Ridge Institute for Science and Education (ORISE), </w:t>
+      </w:r>
+      <w:r>
+        <w:rPr>
+          <w:rFonts w:ascii="Arial" w:eastAsia="Arial" w:hAnsi="Arial" w:cs="Arial"/>
+          <w:sz w:val="24"/>
+        </w:rPr>
+        <w:t>TRIAD</w:t>
+      </w:r>
+      <w:r>
+        <w:rPr>
+          <w:rFonts w:ascii="Arial" w:eastAsia="Arial" w:hAnsi="Arial" w:cs="Arial"/>
+          <w:sz w:val="24"/>
+        </w:rPr>
+        <w:t xml:space="preserve"> National Security, LLC., Lawrence Livermore National Security, LLC., The Regents of the University of California, through Lawrence Berkeley National Laboratory, Battelle Memorial Institute, Pacific Northwest Division through Pacific Northwest National Laboratory, Carnegie Mellon University, West Virginia University, Boston University, the Trustees of Princeton University, The University of Texas at Austin, URS Energy &amp; Construction, Inc., et al. All rights reserved.</w:t>
       </w:r>
     </w:p>
     <w:p>
@@ -319,14 +375,7 @@
           <w:rFonts w:ascii="Arial" w:eastAsia="Arial" w:hAnsi="Arial" w:cs="Arial"/>
           <w:sz w:val="24"/>
         </w:rPr>
-        <w:t>Redistribution and use in source and binary forms, with or without modification, are permitted provided that th</w:t>
-      </w:r>
-      <w:r>
-        <w:rPr>
-          <w:rFonts w:ascii="Arial" w:eastAsia="Arial" w:hAnsi="Arial" w:cs="Arial"/>
-          <w:sz w:val="24"/>
-        </w:rPr>
-        <w:t>e following conditions are met:</w:t>
+        <w:t>Redistribution and use in source and binary forms, with or without modification, are permitted provided that the following conditions are met:</w:t>
       </w:r>
     </w:p>
     <w:p>
@@ -336,7 +385,7 @@
           <w:ilvl w:val="0"/>
           <w:numId w:val="3"/>
         </w:numPr>
-        <w:spacing w:before="480" w:after="120" w:line="276" w:lineRule="auto"/>
+        <w:spacing w:after="240"/>
         <w:contextualSpacing w:val="0"/>
         <w:rPr>
           <w:rFonts w:ascii="Arial" w:eastAsia="Arial" w:hAnsi="Arial" w:cs="Arial"/>
@@ -358,7 +407,7 @@
           <w:ilvl w:val="0"/>
           <w:numId w:val="3"/>
         </w:numPr>
-        <w:spacing w:before="480" w:after="120" w:line="276" w:lineRule="auto"/>
+        <w:spacing w:after="240"/>
         <w:contextualSpacing w:val="0"/>
         <w:rPr>
           <w:rFonts w:ascii="Arial" w:eastAsia="Arial" w:hAnsi="Arial" w:cs="Arial"/>
@@ -370,7 +419,15 @@
           <w:rFonts w:ascii="Arial" w:eastAsia="Arial" w:hAnsi="Arial" w:cs="Arial"/>
           <w:sz w:val="24"/>
         </w:rPr>
-        <w:t xml:space="preserve">Redistributions in binary form must reproduce the above copyright notice, this list of conditions and the following disclaimer in the documentation and/or other materials </w:t>
+        <w:t xml:space="preserve">Redistributions in binary form must reproduce the above copyright notice, this list </w:t>
+      </w:r>
+      <w:r>
+        <w:rPr>
+          <w:rFonts w:ascii="Arial" w:eastAsia="Arial" w:hAnsi="Arial" w:cs="Arial"/>
+          <w:sz w:val="24"/>
+        </w:rPr>
+        <w:lastRenderedPageBreak/>
+        <w:t xml:space="preserve">of conditions and the following disclaimer in the documentation and/or other materials </w:t>
       </w:r>
       <w:r>
         <w:rPr>
@@ -387,7 +444,7 @@
           <w:ilvl w:val="0"/>
           <w:numId w:val="3"/>
         </w:numPr>
-        <w:spacing w:before="480" w:after="120" w:line="276" w:lineRule="auto"/>
+        <w:spacing w:after="240"/>
         <w:contextualSpacing w:val="0"/>
         <w:rPr>
           <w:rFonts w:ascii="Arial" w:eastAsia="Arial" w:hAnsi="Arial" w:cs="Arial"/>
@@ -399,7 +456,21 @@
           <w:rFonts w:ascii="Arial" w:eastAsia="Arial" w:hAnsi="Arial" w:cs="Arial"/>
           <w:sz w:val="24"/>
         </w:rPr>
-        <w:t>Neither the name of the Carbon Capture Simulation Initiative, U.S. Dept. of Energy, the National Energy Technology Laboratory, Oak Ridge Institute for Science and Education (ORISE), Los Alamos National Security, LLC., Lawrence Livermore National Security, LLC., the University of California, Lawrence Berkeley National Laboratory, Battelle Memorial Institute, Pacific Northwest National Laboratory, Carnegie Mellon University, West Virginia University, Boston University, the Trustees of Princeton University, the University of Texas at Austin, URS Energy &amp; Construction, Inc., nor the names of its contributors may be used to endorse or promote products derived from this software without specific prior written permission.</w:t>
+        <w:t xml:space="preserve">Neither the name of the Carbon Capture Simulation Initiative, U.S. Dept. of Energy, the National Energy Technology Laboratory, Oak Ridge Institute for Science and Education (ORISE), </w:t>
+      </w:r>
+      <w:r>
+        <w:rPr>
+          <w:rFonts w:ascii="Arial" w:eastAsia="Arial" w:hAnsi="Arial" w:cs="Arial"/>
+          <w:sz w:val="24"/>
+        </w:rPr>
+        <w:t>TRIAD</w:t>
+      </w:r>
+      <w:r>
+        <w:rPr>
+          <w:rFonts w:ascii="Arial" w:eastAsia="Arial" w:hAnsi="Arial" w:cs="Arial"/>
+          <w:sz w:val="24"/>
+        </w:rPr>
+        <w:t xml:space="preserve"> National Security, LLC., Lawrence Livermore National Security, LLC., the University of California, Lawrence Berkeley National Laboratory, Battelle Memorial Institute, Pacific Northwest National Laboratory, Carnegie Mellon University, West Virginia University, Boston University, the Trustees of Princeton University, the University of Texas at Austin, URS Energy &amp; Construction, Inc., nor the names of its contributors may be used to endorse or promote products derived from this software without specific prior written permission.</w:t>
       </w:r>
     </w:p>
     <w:p>
@@ -523,7 +594,27 @@
             <w:sz w:val="22"/>
             <w:u w:val="single"/>
           </w:rPr>
-          <w:t xml:space="preserve">Add PSUADE Features to a TurbineClient </w:t>
+          <w:t xml:space="preserve">Add PSUADE Features to a </w:t>
+        </w:r>
+        <w:proofErr w:type="spellStart"/>
+        <w:r>
+          <w:rPr>
+            <w:rFonts w:ascii="Calibri" w:eastAsia="Calibri" w:hAnsi="Calibri" w:cs="Calibri"/>
+            <w:color w:val="1155CC"/>
+            <w:sz w:val="22"/>
+            <w:u w:val="single"/>
+          </w:rPr>
+          <w:t>TurbineClient</w:t>
+        </w:r>
+        <w:proofErr w:type="spellEnd"/>
+        <w:r>
+          <w:rPr>
+            <w:rFonts w:ascii="Calibri" w:eastAsia="Calibri" w:hAnsi="Calibri" w:cs="Calibri"/>
+            <w:color w:val="1155CC"/>
+            <w:sz w:val="22"/>
+            <w:u w:val="single"/>
+          </w:rPr>
+          <w:t xml:space="preserve"> </w:t>
         </w:r>
         <w:proofErr w:type="spellStart"/>
         <w:r>
@@ -1223,14 +1314,339 @@
         <w:rPr>
           <w:sz w:val="24"/>
         </w:rPr>
-        <w:t xml:space="preserve">-match.  PSUADE identifies its variable by </w:t>
+        <w:t xml:space="preserve">-match.  PSUADE identifies its variable by order, while </w:t>
+      </w:r>
+      <w:proofErr w:type="spellStart"/>
+      <w:r>
+        <w:rPr>
+          <w:sz w:val="24"/>
+        </w:rPr>
+        <w:t>TurbineClient</w:t>
+      </w:r>
+      <w:proofErr w:type="spellEnd"/>
+      <w:r>
+        <w:rPr>
+          <w:sz w:val="24"/>
+        </w:rPr>
+        <w:t xml:space="preserve"> identifies variables by name.  Furthermore, the allowable characters are not all the same.  Therefore, the configuration file has three sections to tell </w:t>
+      </w:r>
+      <w:proofErr w:type="spellStart"/>
+      <w:r>
+        <w:rPr>
+          <w:sz w:val="24"/>
+        </w:rPr>
+        <w:t>TurbineClient</w:t>
+      </w:r>
+      <w:proofErr w:type="spellEnd"/>
+      <w:r>
+        <w:rPr>
+          <w:sz w:val="24"/>
+        </w:rPr>
+        <w:t xml:space="preserve"> the name and ordering of the PSUADE variables.</w:t>
+      </w:r>
+    </w:p>
+    <w:p>
+      <w:pPr>
+        <w:contextualSpacing w:val="0"/>
+      </w:pPr>
+      <w:r>
+        <w:rPr>
+          <w:sz w:val="24"/>
+        </w:rPr>
+        <w:t xml:space="preserve">There is an additional feature of </w:t>
+      </w:r>
+      <w:proofErr w:type="spellStart"/>
+      <w:r>
+        <w:rPr>
+          <w:sz w:val="24"/>
+        </w:rPr>
+        <w:t>TurbineClient</w:t>
+      </w:r>
+      <w:proofErr w:type="spellEnd"/>
+      <w:r>
+        <w:rPr>
+          <w:sz w:val="24"/>
+        </w:rPr>
+        <w:t xml:space="preserve"> that causes this output section to be much more flexible, but also more complex.  As part of the conversion process, you can have </w:t>
+      </w:r>
+      <w:proofErr w:type="spellStart"/>
+      <w:r>
+        <w:rPr>
+          <w:sz w:val="24"/>
+        </w:rPr>
+        <w:t>TurbineClient</w:t>
+      </w:r>
+      <w:proofErr w:type="spellEnd"/>
+      <w:r>
+        <w:rPr>
+          <w:sz w:val="24"/>
+        </w:rPr>
+        <w:t xml:space="preserve"> perform calculations on the output variables to produce new output variables.  This will be covered in the next tutorial.</w:t>
+      </w:r>
+    </w:p>
+    <w:p>
+      <w:pPr>
+        <w:contextualSpacing w:val="0"/>
+      </w:pPr>
+      <w:r>
+        <w:rPr>
+          <w:sz w:val="24"/>
+        </w:rPr>
+        <w:t xml:space="preserve">Using PSUADE adds 3 additional sections to the </w:t>
+      </w:r>
+      <w:proofErr w:type="spellStart"/>
+      <w:r>
+        <w:rPr>
+          <w:sz w:val="24"/>
+        </w:rPr>
+        <w:t>TurbineClient</w:t>
+      </w:r>
+      <w:proofErr w:type="spellEnd"/>
+      <w:r>
+        <w:rPr>
+          <w:sz w:val="24"/>
+        </w:rPr>
+        <w:t xml:space="preserve"> </w:t>
+      </w:r>
+      <w:proofErr w:type="spellStart"/>
+      <w:r>
+        <w:rPr>
+          <w:sz w:val="24"/>
+        </w:rPr>
+        <w:t>config</w:t>
+      </w:r>
+      <w:proofErr w:type="spellEnd"/>
+      <w:r>
+        <w:rPr>
+          <w:sz w:val="24"/>
+        </w:rPr>
+        <w:t xml:space="preserve"> file.  </w:t>
+      </w:r>
+      <w:bookmarkStart w:id="9" w:name="_GoBack"/>
+      <w:bookmarkEnd w:id="9"/>
+      <w:r>
+        <w:rPr>
+          <w:sz w:val="24"/>
+        </w:rPr>
+        <w:t>They are</w:t>
+      </w:r>
+      <w:r>
+        <w:rPr>
+          <w:sz w:val="24"/>
+        </w:rPr>
+        <w:t xml:space="preserve"> [Inputs], </w:t>
       </w:r>
       <w:r>
         <w:rPr>
           <w:sz w:val="24"/>
         </w:rPr>
         <w:lastRenderedPageBreak/>
-        <w:t xml:space="preserve">order, while </w:t>
+        <w:t>[Outputs], and [</w:t>
+      </w:r>
+      <w:proofErr w:type="spellStart"/>
+      <w:r>
+        <w:rPr>
+          <w:sz w:val="24"/>
+        </w:rPr>
+        <w:t>OutputsOrder</w:t>
+      </w:r>
+      <w:proofErr w:type="spellEnd"/>
+      <w:r>
+        <w:rPr>
+          <w:sz w:val="24"/>
+        </w:rPr>
+        <w:t>]. You can see an example of the full file in python/test/</w:t>
+      </w:r>
+      <w:proofErr w:type="spellStart"/>
+      <w:r>
+        <w:rPr>
+          <w:sz w:val="24"/>
+        </w:rPr>
+        <w:t>psuade_test</w:t>
+      </w:r>
+      <w:proofErr w:type="spellEnd"/>
+      <w:r>
+        <w:rPr>
+          <w:sz w:val="24"/>
+        </w:rPr>
+        <w:t>.</w:t>
+      </w:r>
+    </w:p>
+    <w:p>
+      <w:pPr>
+        <w:contextualSpacing w:val="0"/>
+      </w:pPr>
+    </w:p>
+    <w:p>
+      <w:pPr>
+        <w:contextualSpacing w:val="0"/>
+      </w:pPr>
+      <w:r>
+        <w:rPr>
+          <w:sz w:val="24"/>
+        </w:rPr>
+        <w:t>The [Inputs] section simply gives the &lt;Sinter variable name&gt;=&lt;PSUADE order number&gt;.  So, a PSUADE input section like this:</w:t>
+      </w:r>
+    </w:p>
+    <w:p>
+      <w:pPr>
+        <w:contextualSpacing w:val="0"/>
+      </w:pPr>
+    </w:p>
+    <w:p>
+      <w:pPr>
+        <w:contextualSpacing w:val="0"/>
+      </w:pPr>
+      <w:r>
+        <w:rPr>
+          <w:rFonts w:ascii="Courier New" w:eastAsia="Courier New" w:hAnsi="Courier New" w:cs="Courier New"/>
+          <w:sz w:val="24"/>
+        </w:rPr>
+        <w:t>INPUT</w:t>
+      </w:r>
+    </w:p>
+    <w:p>
+      <w:pPr>
+        <w:contextualSpacing w:val="0"/>
+      </w:pPr>
+      <w:r>
+        <w:rPr>
+          <w:rFonts w:ascii="Courier New" w:eastAsia="Courier New" w:hAnsi="Courier New" w:cs="Courier New"/>
+          <w:sz w:val="24"/>
+        </w:rPr>
+        <w:t xml:space="preserve">   </w:t>
+      </w:r>
+      <w:proofErr w:type="gramStart"/>
+      <w:r>
+        <w:rPr>
+          <w:rFonts w:ascii="Courier New" w:eastAsia="Courier New" w:hAnsi="Courier New" w:cs="Courier New"/>
+          <w:sz w:val="24"/>
+        </w:rPr>
+        <w:t>dimension</w:t>
+      </w:r>
+      <w:proofErr w:type="gramEnd"/>
+      <w:r>
+        <w:rPr>
+          <w:rFonts w:ascii="Courier New" w:eastAsia="Courier New" w:hAnsi="Courier New" w:cs="Courier New"/>
+          <w:sz w:val="24"/>
+        </w:rPr>
+        <w:t xml:space="preserve"> = 2</w:t>
+      </w:r>
+    </w:p>
+    <w:p>
+      <w:pPr>
+        <w:contextualSpacing w:val="0"/>
+      </w:pPr>
+      <w:r>
+        <w:rPr>
+          <w:rFonts w:ascii="Courier New" w:eastAsia="Courier New" w:hAnsi="Courier New" w:cs="Courier New"/>
+          <w:sz w:val="24"/>
+        </w:rPr>
+        <w:t xml:space="preserve">   </w:t>
+      </w:r>
+      <w:proofErr w:type="gramStart"/>
+      <w:r>
+        <w:rPr>
+          <w:rFonts w:ascii="Courier New" w:eastAsia="Courier New" w:hAnsi="Courier New" w:cs="Courier New"/>
+          <w:sz w:val="24"/>
+        </w:rPr>
+        <w:t>variable</w:t>
+      </w:r>
+      <w:proofErr w:type="gramEnd"/>
+      <w:r>
+        <w:rPr>
+          <w:rFonts w:ascii="Courier New" w:eastAsia="Courier New" w:hAnsi="Courier New" w:cs="Courier New"/>
+          <w:sz w:val="24"/>
+        </w:rPr>
+        <w:t xml:space="preserve"> 1 </w:t>
+      </w:r>
+      <w:proofErr w:type="spellStart"/>
+      <w:r>
+        <w:rPr>
+          <w:rFonts w:ascii="Courier New" w:eastAsia="Courier New" w:hAnsi="Courier New" w:cs="Courier New"/>
+          <w:sz w:val="24"/>
+        </w:rPr>
+        <w:t>flash.T</w:t>
+      </w:r>
+      <w:proofErr w:type="spellEnd"/>
+      <w:r>
+        <w:rPr>
+          <w:rFonts w:ascii="Courier New" w:eastAsia="Courier New" w:hAnsi="Courier New" w:cs="Courier New"/>
+          <w:sz w:val="24"/>
+        </w:rPr>
+        <w:t xml:space="preserve">  =  120 180</w:t>
+      </w:r>
+    </w:p>
+    <w:p>
+      <w:pPr>
+        <w:contextualSpacing w:val="0"/>
+      </w:pPr>
+      <w:r>
+        <w:rPr>
+          <w:rFonts w:ascii="Courier New" w:eastAsia="Courier New" w:hAnsi="Courier New" w:cs="Courier New"/>
+          <w:sz w:val="24"/>
+        </w:rPr>
+        <w:t xml:space="preserve">   </w:t>
+      </w:r>
+      <w:proofErr w:type="gramStart"/>
+      <w:r>
+        <w:rPr>
+          <w:rFonts w:ascii="Courier New" w:eastAsia="Courier New" w:hAnsi="Courier New" w:cs="Courier New"/>
+          <w:sz w:val="24"/>
+        </w:rPr>
+        <w:t>variable</w:t>
+      </w:r>
+      <w:proofErr w:type="gramEnd"/>
+      <w:r>
+        <w:rPr>
+          <w:rFonts w:ascii="Courier New" w:eastAsia="Courier New" w:hAnsi="Courier New" w:cs="Courier New"/>
+          <w:sz w:val="24"/>
+        </w:rPr>
+        <w:t xml:space="preserve"> 2 </w:t>
+      </w:r>
+      <w:proofErr w:type="spellStart"/>
+      <w:r>
+        <w:rPr>
+          <w:rFonts w:ascii="Courier New" w:eastAsia="Courier New" w:hAnsi="Courier New" w:cs="Courier New"/>
+          <w:sz w:val="24"/>
+        </w:rPr>
+        <w:t>flash.P</w:t>
+      </w:r>
+      <w:proofErr w:type="spellEnd"/>
+      <w:r>
+        <w:rPr>
+          <w:rFonts w:ascii="Courier New" w:eastAsia="Courier New" w:hAnsi="Courier New" w:cs="Courier New"/>
+          <w:sz w:val="24"/>
+        </w:rPr>
+        <w:t xml:space="preserve">  =  16  24</w:t>
+      </w:r>
+    </w:p>
+    <w:p>
+      <w:pPr>
+        <w:contextualSpacing w:val="0"/>
+      </w:pPr>
+      <w:r>
+        <w:rPr>
+          <w:rFonts w:ascii="Courier New" w:eastAsia="Courier New" w:hAnsi="Courier New" w:cs="Courier New"/>
+          <w:sz w:val="24"/>
+        </w:rPr>
+        <w:t>END</w:t>
+      </w:r>
+    </w:p>
+    <w:p>
+      <w:pPr>
+        <w:contextualSpacing w:val="0"/>
+      </w:pPr>
+    </w:p>
+    <w:p>
+      <w:pPr>
+        <w:contextualSpacing w:val="0"/>
+      </w:pPr>
+      <w:r>
+        <w:rPr>
+          <w:sz w:val="24"/>
+        </w:rPr>
+        <w:t xml:space="preserve">Should get a </w:t>
       </w:r>
       <w:proofErr w:type="spellStart"/>
       <w:r>
@@ -1244,7 +1660,262 @@
         <w:rPr>
           <w:sz w:val="24"/>
         </w:rPr>
-        <w:t xml:space="preserve"> identifies variables by name.  Furthermore, the allowable characters are not all the same.  Therefore, the configuration file has three sections to tell </w:t>
+        <w:t xml:space="preserve"> [Inputs] section like this:</w:t>
+      </w:r>
+    </w:p>
+    <w:p>
+      <w:pPr>
+        <w:contextualSpacing w:val="0"/>
+      </w:pPr>
+    </w:p>
+    <w:p>
+      <w:pPr>
+        <w:contextualSpacing w:val="0"/>
+      </w:pPr>
+      <w:r>
+        <w:rPr>
+          <w:rFonts w:ascii="Courier New" w:eastAsia="Courier New" w:hAnsi="Courier New" w:cs="Courier New"/>
+          <w:sz w:val="24"/>
+        </w:rPr>
+        <w:t>[Inputs]</w:t>
+      </w:r>
+    </w:p>
+    <w:p>
+      <w:pPr>
+        <w:contextualSpacing w:val="0"/>
+      </w:pPr>
+      <w:proofErr w:type="spellStart"/>
+      <w:r>
+        <w:rPr>
+          <w:rFonts w:ascii="Courier New" w:eastAsia="Courier New" w:hAnsi="Courier New" w:cs="Courier New"/>
+          <w:sz w:val="24"/>
+        </w:rPr>
+        <w:t>flash.T</w:t>
+      </w:r>
+      <w:proofErr w:type="spellEnd"/>
+      <w:r>
+        <w:rPr>
+          <w:rFonts w:ascii="Courier New" w:eastAsia="Courier New" w:hAnsi="Courier New" w:cs="Courier New"/>
+          <w:sz w:val="24"/>
+        </w:rPr>
+        <w:t>=0</w:t>
+      </w:r>
+    </w:p>
+    <w:p>
+      <w:pPr>
+        <w:contextualSpacing w:val="0"/>
+      </w:pPr>
+      <w:proofErr w:type="spellStart"/>
+      <w:r>
+        <w:rPr>
+          <w:rFonts w:ascii="Courier New" w:eastAsia="Courier New" w:hAnsi="Courier New" w:cs="Courier New"/>
+          <w:sz w:val="24"/>
+        </w:rPr>
+        <w:t>flash.P</w:t>
+      </w:r>
+      <w:proofErr w:type="spellEnd"/>
+      <w:r>
+        <w:rPr>
+          <w:rFonts w:ascii="Courier New" w:eastAsia="Courier New" w:hAnsi="Courier New" w:cs="Courier New"/>
+          <w:sz w:val="24"/>
+        </w:rPr>
+        <w:t>=1</w:t>
+      </w:r>
+    </w:p>
+    <w:p>
+      <w:pPr>
+        <w:contextualSpacing w:val="0"/>
+      </w:pPr>
+    </w:p>
+    <w:p>
+      <w:pPr>
+        <w:contextualSpacing w:val="0"/>
+      </w:pPr>
+      <w:r>
+        <w:rPr>
+          <w:sz w:val="24"/>
+        </w:rPr>
+        <w:t>The [Outputs] and [</w:t>
+      </w:r>
+      <w:proofErr w:type="spellStart"/>
+      <w:r>
+        <w:rPr>
+          <w:sz w:val="24"/>
+        </w:rPr>
+        <w:t>OutputsOrder</w:t>
+      </w:r>
+      <w:proofErr w:type="spellEnd"/>
+      <w:r>
+        <w:rPr>
+          <w:sz w:val="24"/>
+        </w:rPr>
+        <w:t>] sections are more complex. First, the PSUADE OUTPUT for reference:</w:t>
+      </w:r>
+    </w:p>
+    <w:p>
+      <w:pPr>
+        <w:contextualSpacing w:val="0"/>
+      </w:pPr>
+    </w:p>
+    <w:p>
+      <w:pPr>
+        <w:contextualSpacing w:val="0"/>
+      </w:pPr>
+      <w:r>
+        <w:rPr>
+          <w:rFonts w:ascii="Courier New" w:eastAsia="Courier New" w:hAnsi="Courier New" w:cs="Courier New"/>
+          <w:sz w:val="24"/>
+        </w:rPr>
+        <w:t>OUTPUT</w:t>
+      </w:r>
+    </w:p>
+    <w:p>
+      <w:pPr>
+        <w:contextualSpacing w:val="0"/>
+      </w:pPr>
+      <w:r>
+        <w:rPr>
+          <w:rFonts w:ascii="Courier New" w:eastAsia="Courier New" w:hAnsi="Courier New" w:cs="Courier New"/>
+          <w:sz w:val="24"/>
+        </w:rPr>
+        <w:t xml:space="preserve">   </w:t>
+      </w:r>
+      <w:proofErr w:type="gramStart"/>
+      <w:r>
+        <w:rPr>
+          <w:rFonts w:ascii="Courier New" w:eastAsia="Courier New" w:hAnsi="Courier New" w:cs="Courier New"/>
+          <w:sz w:val="24"/>
+        </w:rPr>
+        <w:t>dimension</w:t>
+      </w:r>
+      <w:proofErr w:type="gramEnd"/>
+      <w:r>
+        <w:rPr>
+          <w:rFonts w:ascii="Courier New" w:eastAsia="Courier New" w:hAnsi="Courier New" w:cs="Courier New"/>
+          <w:sz w:val="24"/>
+        </w:rPr>
+        <w:t xml:space="preserve"> = 3</w:t>
+      </w:r>
+    </w:p>
+    <w:p>
+      <w:pPr>
+        <w:contextualSpacing w:val="0"/>
+      </w:pPr>
+      <w:r>
+        <w:rPr>
+          <w:rFonts w:ascii="Courier New" w:eastAsia="Courier New" w:hAnsi="Courier New" w:cs="Courier New"/>
+          <w:sz w:val="24"/>
+        </w:rPr>
+        <w:t xml:space="preserve">   </w:t>
+      </w:r>
+      <w:proofErr w:type="gramStart"/>
+      <w:r>
+        <w:rPr>
+          <w:rFonts w:ascii="Courier New" w:eastAsia="Courier New" w:hAnsi="Courier New" w:cs="Courier New"/>
+          <w:sz w:val="24"/>
+        </w:rPr>
+        <w:t>variable</w:t>
+      </w:r>
+      <w:proofErr w:type="gramEnd"/>
+      <w:r>
+        <w:rPr>
+          <w:rFonts w:ascii="Courier New" w:eastAsia="Courier New" w:hAnsi="Courier New" w:cs="Courier New"/>
+          <w:sz w:val="24"/>
+        </w:rPr>
+        <w:t xml:space="preserve"> 1 status</w:t>
+      </w:r>
+    </w:p>
+    <w:p>
+      <w:pPr>
+        <w:contextualSpacing w:val="0"/>
+      </w:pPr>
+      <w:r>
+        <w:rPr>
+          <w:rFonts w:ascii="Courier New" w:eastAsia="Courier New" w:hAnsi="Courier New" w:cs="Courier New"/>
+          <w:sz w:val="24"/>
+        </w:rPr>
+        <w:t xml:space="preserve">   </w:t>
+      </w:r>
+      <w:proofErr w:type="gramStart"/>
+      <w:r>
+        <w:rPr>
+          <w:rFonts w:ascii="Courier New" w:eastAsia="Courier New" w:hAnsi="Courier New" w:cs="Courier New"/>
+          <w:sz w:val="24"/>
+        </w:rPr>
+        <w:t>variable</w:t>
+      </w:r>
+      <w:proofErr w:type="gramEnd"/>
+      <w:r>
+        <w:rPr>
+          <w:rFonts w:ascii="Courier New" w:eastAsia="Courier New" w:hAnsi="Courier New" w:cs="Courier New"/>
+          <w:sz w:val="24"/>
+        </w:rPr>
+        <w:t xml:space="preserve"> 2 </w:t>
+      </w:r>
+      <w:proofErr w:type="spellStart"/>
+      <w:r>
+        <w:rPr>
+          <w:rFonts w:ascii="Courier New" w:eastAsia="Courier New" w:hAnsi="Courier New" w:cs="Courier New"/>
+          <w:sz w:val="24"/>
+        </w:rPr>
+        <w:t>vapor.etOH.molefrac</w:t>
+      </w:r>
+      <w:proofErr w:type="spellEnd"/>
+    </w:p>
+    <w:p>
+      <w:pPr>
+        <w:contextualSpacing w:val="0"/>
+      </w:pPr>
+      <w:r>
+        <w:rPr>
+          <w:rFonts w:ascii="Courier New" w:eastAsia="Courier New" w:hAnsi="Courier New" w:cs="Courier New"/>
+          <w:sz w:val="24"/>
+        </w:rPr>
+        <w:t xml:space="preserve">   </w:t>
+      </w:r>
+      <w:proofErr w:type="gramStart"/>
+      <w:r>
+        <w:rPr>
+          <w:rFonts w:ascii="Courier New" w:eastAsia="Courier New" w:hAnsi="Courier New" w:cs="Courier New"/>
+          <w:sz w:val="24"/>
+        </w:rPr>
+        <w:t>variable</w:t>
+      </w:r>
+      <w:proofErr w:type="gramEnd"/>
+      <w:r>
+        <w:rPr>
+          <w:rFonts w:ascii="Courier New" w:eastAsia="Courier New" w:hAnsi="Courier New" w:cs="Courier New"/>
+          <w:sz w:val="24"/>
+        </w:rPr>
+        <w:t xml:space="preserve"> 3 vapor.H2O.molefrac</w:t>
+      </w:r>
+    </w:p>
+    <w:p>
+      <w:pPr>
+        <w:contextualSpacing w:val="0"/>
+      </w:pPr>
+      <w:r>
+        <w:rPr>
+          <w:rFonts w:ascii="Courier New" w:eastAsia="Courier New" w:hAnsi="Courier New" w:cs="Courier New"/>
+          <w:sz w:val="24"/>
+        </w:rPr>
+        <w:t>END</w:t>
+      </w:r>
+    </w:p>
+    <w:p>
+      <w:pPr>
+        <w:contextualSpacing w:val="0"/>
+      </w:pPr>
+    </w:p>
+    <w:p>
+      <w:pPr>
+        <w:contextualSpacing w:val="0"/>
+      </w:pPr>
+      <w:r>
+        <w:rPr>
+          <w:sz w:val="24"/>
+        </w:rPr>
+        <w:t xml:space="preserve">In the </w:t>
       </w:r>
       <w:proofErr w:type="spellStart"/>
       <w:r>
@@ -1258,18 +1929,233 @@
         <w:rPr>
           <w:sz w:val="24"/>
         </w:rPr>
-        <w:t xml:space="preserve"> the name and ordering of the PSUADE variables.</w:t>
-      </w:r>
-    </w:p>
-    <w:p>
-      <w:pPr>
-        <w:contextualSpacing w:val="0"/>
-      </w:pPr>
-      <w:r>
-        <w:rPr>
-          <w:sz w:val="24"/>
-        </w:rPr>
-        <w:t xml:space="preserve">There is an additional feature of </w:t>
+        <w:t xml:space="preserve"> </w:t>
+      </w:r>
+      <w:proofErr w:type="spellStart"/>
+      <w:r>
+        <w:rPr>
+          <w:sz w:val="24"/>
+        </w:rPr>
+        <w:t>config</w:t>
+      </w:r>
+      <w:proofErr w:type="spellEnd"/>
+      <w:r>
+        <w:rPr>
+          <w:sz w:val="24"/>
+        </w:rPr>
+        <w:t xml:space="preserve"> file, the [Outputs] section gives each output from the simulation a python local name.  This python name can be used for calculations, as described in the next section.  The python names may be the same as the sinter names, but they do not have to be.  Here they have different names, just “var1”, and “var2”.</w:t>
+      </w:r>
+    </w:p>
+    <w:p>
+      <w:pPr>
+        <w:contextualSpacing w:val="0"/>
+      </w:pPr>
+      <w:r>
+        <w:rPr>
+          <w:sz w:val="24"/>
+        </w:rPr>
+        <w:t>Also, you should always have a “status” variable.  This is the variable that tells you if the run was successful or not.  ‘0’ is success, any other value is a failure.  Usually ‘1’ is a simulation convergence failure and ‘-1’ is a gateway failure (the simulation never actually ran.)</w:t>
+      </w:r>
+    </w:p>
+    <w:p>
+      <w:pPr>
+        <w:contextualSpacing w:val="0"/>
+      </w:pPr>
+    </w:p>
+    <w:p>
+      <w:pPr>
+        <w:contextualSpacing w:val="0"/>
+      </w:pPr>
+      <w:r>
+        <w:rPr>
+          <w:rFonts w:ascii="Courier New" w:eastAsia="Courier New" w:hAnsi="Courier New" w:cs="Courier New"/>
+          <w:sz w:val="24"/>
+        </w:rPr>
+        <w:t>[Outputs]</w:t>
+      </w:r>
+    </w:p>
+    <w:p>
+      <w:pPr>
+        <w:contextualSpacing w:val="0"/>
+      </w:pPr>
+      <w:r>
+        <w:rPr>
+          <w:rFonts w:ascii="Courier New" w:eastAsia="Courier New" w:hAnsi="Courier New" w:cs="Courier New"/>
+          <w:sz w:val="24"/>
+        </w:rPr>
+        <w:t>var1=</w:t>
+      </w:r>
+      <w:proofErr w:type="spellStart"/>
+      <w:r>
+        <w:rPr>
+          <w:rFonts w:ascii="Courier New" w:eastAsia="Courier New" w:hAnsi="Courier New" w:cs="Courier New"/>
+          <w:sz w:val="24"/>
+        </w:rPr>
+        <w:t>vapor.etOH.molefrac</w:t>
+      </w:r>
+      <w:proofErr w:type="spellEnd"/>
+    </w:p>
+    <w:p>
+      <w:pPr>
+        <w:contextualSpacing w:val="0"/>
+      </w:pPr>
+      <w:r>
+        <w:rPr>
+          <w:rFonts w:ascii="Courier New" w:eastAsia="Courier New" w:hAnsi="Courier New" w:cs="Courier New"/>
+          <w:sz w:val="24"/>
+        </w:rPr>
+        <w:t>var2=vapor.H2O.molefrac</w:t>
+      </w:r>
+    </w:p>
+    <w:p>
+      <w:pPr>
+        <w:contextualSpacing w:val="0"/>
+      </w:pPr>
+      <w:proofErr w:type="gramStart"/>
+      <w:r>
+        <w:rPr>
+          <w:rFonts w:ascii="Courier New" w:eastAsia="Courier New" w:hAnsi="Courier New" w:cs="Courier New"/>
+          <w:sz w:val="24"/>
+        </w:rPr>
+        <w:t>status</w:t>
+      </w:r>
+      <w:proofErr w:type="gramEnd"/>
+      <w:r>
+        <w:rPr>
+          <w:rFonts w:ascii="Courier New" w:eastAsia="Courier New" w:hAnsi="Courier New" w:cs="Courier New"/>
+          <w:sz w:val="24"/>
+        </w:rPr>
+        <w:t>="status"</w:t>
+      </w:r>
+    </w:p>
+    <w:p>
+      <w:pPr>
+        <w:contextualSpacing w:val="0"/>
+      </w:pPr>
+    </w:p>
+    <w:p>
+      <w:pPr>
+        <w:contextualSpacing w:val="0"/>
+      </w:pPr>
+      <w:r>
+        <w:rPr>
+          <w:sz w:val="24"/>
+        </w:rPr>
+        <w:t>The [</w:t>
+      </w:r>
+      <w:proofErr w:type="spellStart"/>
+      <w:r>
+        <w:rPr>
+          <w:sz w:val="24"/>
+        </w:rPr>
+        <w:t>OutputsOrder</w:t>
+      </w:r>
+      <w:proofErr w:type="spellEnd"/>
+      <w:r>
+        <w:rPr>
+          <w:sz w:val="24"/>
+        </w:rPr>
+        <w:t xml:space="preserve">] section converts the python variables to PSUADE order variables.  In this case the values are &lt;PSUADE order&gt; = &lt;Python local </w:t>
+      </w:r>
+      <w:proofErr w:type="spellStart"/>
+      <w:r>
+        <w:rPr>
+          <w:sz w:val="24"/>
+        </w:rPr>
+        <w:t>varaible</w:t>
+      </w:r>
+      <w:proofErr w:type="spellEnd"/>
+      <w:r>
+        <w:rPr>
+          <w:sz w:val="24"/>
+        </w:rPr>
+        <w:t xml:space="preserve"> name&gt;.</w:t>
+      </w:r>
+    </w:p>
+    <w:p>
+      <w:pPr>
+        <w:contextualSpacing w:val="0"/>
+      </w:pPr>
+    </w:p>
+    <w:p>
+      <w:pPr>
+        <w:contextualSpacing w:val="0"/>
+      </w:pPr>
+      <w:r>
+        <w:rPr>
+          <w:rFonts w:ascii="Courier New" w:eastAsia="Courier New" w:hAnsi="Courier New" w:cs="Courier New"/>
+          <w:sz w:val="24"/>
+        </w:rPr>
+        <w:t>[</w:t>
+      </w:r>
+      <w:proofErr w:type="spellStart"/>
+      <w:r>
+        <w:rPr>
+          <w:rFonts w:ascii="Courier New" w:eastAsia="Courier New" w:hAnsi="Courier New" w:cs="Courier New"/>
+          <w:sz w:val="24"/>
+        </w:rPr>
+        <w:t>OutputsOrder</w:t>
+      </w:r>
+      <w:proofErr w:type="spellEnd"/>
+      <w:r>
+        <w:rPr>
+          <w:rFonts w:ascii="Courier New" w:eastAsia="Courier New" w:hAnsi="Courier New" w:cs="Courier New"/>
+          <w:sz w:val="24"/>
+        </w:rPr>
+        <w:t>]</w:t>
+      </w:r>
+    </w:p>
+    <w:p>
+      <w:pPr>
+        <w:contextualSpacing w:val="0"/>
+      </w:pPr>
+      <w:r>
+        <w:rPr>
+          <w:rFonts w:ascii="Courier New" w:eastAsia="Courier New" w:hAnsi="Courier New" w:cs="Courier New"/>
+          <w:sz w:val="24"/>
+        </w:rPr>
+        <w:lastRenderedPageBreak/>
+        <w:t>0=status</w:t>
+      </w:r>
+    </w:p>
+    <w:p>
+      <w:pPr>
+        <w:contextualSpacing w:val="0"/>
+      </w:pPr>
+      <w:r>
+        <w:rPr>
+          <w:rFonts w:ascii="Courier New" w:eastAsia="Courier New" w:hAnsi="Courier New" w:cs="Courier New"/>
+          <w:sz w:val="24"/>
+        </w:rPr>
+        <w:t>1=var1</w:t>
+      </w:r>
+    </w:p>
+    <w:p>
+      <w:pPr>
+        <w:contextualSpacing w:val="0"/>
+      </w:pPr>
+      <w:r>
+        <w:rPr>
+          <w:rFonts w:ascii="Courier New" w:eastAsia="Courier New" w:hAnsi="Courier New" w:cs="Courier New"/>
+          <w:sz w:val="24"/>
+        </w:rPr>
+        <w:t>2=var2</w:t>
+      </w:r>
+    </w:p>
+    <w:p>
+      <w:pPr>
+        <w:contextualSpacing w:val="0"/>
+      </w:pPr>
+    </w:p>
+    <w:p>
+      <w:pPr>
+        <w:contextualSpacing w:val="0"/>
+      </w:pPr>
+      <w:r>
+        <w:rPr>
+          <w:sz w:val="24"/>
+        </w:rPr>
+        <w:t xml:space="preserve">With these three section you now have a complete </w:t>
       </w:r>
       <w:proofErr w:type="spellStart"/>
       <w:r>
@@ -1283,32 +2169,53 @@
         <w:rPr>
           <w:sz w:val="24"/>
         </w:rPr>
-        <w:t xml:space="preserve"> that causes this output section to be much more flexible, but also more complex.  As part of the conversion process, you can have </w:t>
-      </w:r>
-      <w:proofErr w:type="spellStart"/>
-      <w:r>
-        <w:rPr>
-          <w:sz w:val="24"/>
-        </w:rPr>
+        <w:t xml:space="preserve"> configuration to use with PSUADE.</w:t>
+      </w:r>
+    </w:p>
+    <w:p>
+      <w:pPr>
+        <w:contextualSpacing w:val="0"/>
+      </w:pPr>
+    </w:p>
+    <w:p>
+      <w:pPr>
+        <w:pStyle w:val="Heading2"/>
+        <w:contextualSpacing w:val="0"/>
+      </w:pPr>
+      <w:bookmarkStart w:id="10" w:name="h.3u6nz1z2wcpa" w:colFirst="0" w:colLast="0"/>
+      <w:bookmarkEnd w:id="10"/>
+      <w:r>
+        <w:t xml:space="preserve">Performing Automatic Post-Processing with PSUADE </w:t>
+      </w:r>
+      <w:proofErr w:type="spellStart"/>
+      <w:r>
         <w:t>TurbineClient</w:t>
       </w:r>
       <w:proofErr w:type="spellEnd"/>
-      <w:r>
-        <w:rPr>
-          <w:sz w:val="24"/>
-        </w:rPr>
-        <w:t xml:space="preserve"> perform calculations on the output variables to produce new output variables.  This will be covered in the next tutorial.</w:t>
-      </w:r>
-    </w:p>
-    <w:p>
-      <w:pPr>
-        <w:contextualSpacing w:val="0"/>
-      </w:pPr>
-      <w:r>
-        <w:rPr>
-          <w:sz w:val="24"/>
-        </w:rPr>
-        <w:t xml:space="preserve">Using PSUADE adds 3 additional sections to the </w:t>
+    </w:p>
+    <w:p>
+      <w:pPr>
+        <w:contextualSpacing w:val="0"/>
+      </w:pPr>
+      <w:r>
+        <w:rPr>
+          <w:sz w:val="24"/>
+        </w:rPr>
+        <w:t xml:space="preserve">This is an advanced section </w:t>
+      </w:r>
+      <w:proofErr w:type="spellStart"/>
+      <w:r>
+        <w:rPr>
+          <w:sz w:val="24"/>
+        </w:rPr>
+        <w:t>decribing</w:t>
+      </w:r>
+      <w:proofErr w:type="spellEnd"/>
+      <w:r>
+        <w:rPr>
+          <w:sz w:val="24"/>
+        </w:rPr>
+        <w:t xml:space="preserve"> how to have </w:t>
       </w:r>
       <w:proofErr w:type="spellStart"/>
       <w:r>
@@ -1322,829 +2229,7 @@
         <w:rPr>
           <w:sz w:val="24"/>
         </w:rPr>
-        <w:t xml:space="preserve"> </w:t>
-      </w:r>
-      <w:proofErr w:type="spellStart"/>
-      <w:r>
-        <w:rPr>
-          <w:sz w:val="24"/>
-        </w:rPr>
-        <w:t>config</w:t>
-      </w:r>
-      <w:proofErr w:type="spellEnd"/>
-      <w:r>
-        <w:rPr>
-          <w:sz w:val="24"/>
-        </w:rPr>
-        <w:t xml:space="preserve"> file.  </w:t>
-      </w:r>
-      <w:proofErr w:type="gramStart"/>
-      <w:r>
-        <w:rPr>
-          <w:sz w:val="24"/>
-        </w:rPr>
-        <w:t>They  are</w:t>
-      </w:r>
-      <w:proofErr w:type="gramEnd"/>
-      <w:r>
-        <w:rPr>
-          <w:sz w:val="24"/>
-        </w:rPr>
-        <w:t xml:space="preserve"> [Inputs], [Outputs], and [</w:t>
-      </w:r>
-      <w:proofErr w:type="spellStart"/>
-      <w:r>
-        <w:rPr>
-          <w:sz w:val="24"/>
-        </w:rPr>
-        <w:t>OutputsOrder</w:t>
-      </w:r>
-      <w:proofErr w:type="spellEnd"/>
-      <w:r>
-        <w:rPr>
-          <w:sz w:val="24"/>
-        </w:rPr>
-        <w:t>]. You can see an example of the full file in python/test/</w:t>
-      </w:r>
-      <w:proofErr w:type="spellStart"/>
-      <w:r>
-        <w:rPr>
-          <w:sz w:val="24"/>
-        </w:rPr>
-        <w:t>psuade_test</w:t>
-      </w:r>
-      <w:proofErr w:type="spellEnd"/>
-      <w:r>
-        <w:rPr>
-          <w:sz w:val="24"/>
-        </w:rPr>
-        <w:t>.</w:t>
-      </w:r>
-    </w:p>
-    <w:p>
-      <w:pPr>
-        <w:contextualSpacing w:val="0"/>
-      </w:pPr>
-    </w:p>
-    <w:p>
-      <w:pPr>
-        <w:contextualSpacing w:val="0"/>
-      </w:pPr>
-      <w:r>
-        <w:rPr>
-          <w:sz w:val="24"/>
-        </w:rPr>
-        <w:t>The [Inputs] section simply gives the &lt;Sinter variable name&gt;=&lt;PSUADE order number&gt;.  So, a PSUADE input section like this:</w:t>
-      </w:r>
-    </w:p>
-    <w:p>
-      <w:pPr>
-        <w:contextualSpacing w:val="0"/>
-      </w:pPr>
-    </w:p>
-    <w:p>
-      <w:pPr>
-        <w:contextualSpacing w:val="0"/>
-      </w:pPr>
-      <w:r>
-        <w:rPr>
-          <w:rFonts w:ascii="Courier New" w:eastAsia="Courier New" w:hAnsi="Courier New" w:cs="Courier New"/>
-          <w:sz w:val="24"/>
-        </w:rPr>
-        <w:t>INPUT</w:t>
-      </w:r>
-    </w:p>
-    <w:p>
-      <w:pPr>
-        <w:contextualSpacing w:val="0"/>
-      </w:pPr>
-      <w:r>
-        <w:rPr>
-          <w:rFonts w:ascii="Courier New" w:eastAsia="Courier New" w:hAnsi="Courier New" w:cs="Courier New"/>
-          <w:sz w:val="24"/>
-        </w:rPr>
-        <w:t xml:space="preserve">   </w:t>
-      </w:r>
-      <w:proofErr w:type="gramStart"/>
-      <w:r>
-        <w:rPr>
-          <w:rFonts w:ascii="Courier New" w:eastAsia="Courier New" w:hAnsi="Courier New" w:cs="Courier New"/>
-          <w:sz w:val="24"/>
-        </w:rPr>
-        <w:t>dimension</w:t>
-      </w:r>
-      <w:proofErr w:type="gramEnd"/>
-      <w:r>
-        <w:rPr>
-          <w:rFonts w:ascii="Courier New" w:eastAsia="Courier New" w:hAnsi="Courier New" w:cs="Courier New"/>
-          <w:sz w:val="24"/>
-        </w:rPr>
-        <w:t xml:space="preserve"> = 2</w:t>
-      </w:r>
-    </w:p>
-    <w:p>
-      <w:pPr>
-        <w:contextualSpacing w:val="0"/>
-      </w:pPr>
-      <w:r>
-        <w:rPr>
-          <w:rFonts w:ascii="Courier New" w:eastAsia="Courier New" w:hAnsi="Courier New" w:cs="Courier New"/>
-          <w:sz w:val="24"/>
-        </w:rPr>
-        <w:t xml:space="preserve">   </w:t>
-      </w:r>
-      <w:proofErr w:type="gramStart"/>
-      <w:r>
-        <w:rPr>
-          <w:rFonts w:ascii="Courier New" w:eastAsia="Courier New" w:hAnsi="Courier New" w:cs="Courier New"/>
-          <w:sz w:val="24"/>
-        </w:rPr>
-        <w:t>variable</w:t>
-      </w:r>
-      <w:proofErr w:type="gramEnd"/>
-      <w:r>
-        <w:rPr>
-          <w:rFonts w:ascii="Courier New" w:eastAsia="Courier New" w:hAnsi="Courier New" w:cs="Courier New"/>
-          <w:sz w:val="24"/>
-        </w:rPr>
-        <w:t xml:space="preserve"> 1 </w:t>
-      </w:r>
-      <w:proofErr w:type="spellStart"/>
-      <w:r>
-        <w:rPr>
-          <w:rFonts w:ascii="Courier New" w:eastAsia="Courier New" w:hAnsi="Courier New" w:cs="Courier New"/>
-          <w:sz w:val="24"/>
-        </w:rPr>
-        <w:t>flash.T</w:t>
-      </w:r>
-      <w:proofErr w:type="spellEnd"/>
-      <w:r>
-        <w:rPr>
-          <w:rFonts w:ascii="Courier New" w:eastAsia="Courier New" w:hAnsi="Courier New" w:cs="Courier New"/>
-          <w:sz w:val="24"/>
-        </w:rPr>
-        <w:t xml:space="preserve">  =  120 180</w:t>
-      </w:r>
-    </w:p>
-    <w:p>
-      <w:pPr>
-        <w:contextualSpacing w:val="0"/>
-      </w:pPr>
-      <w:r>
-        <w:rPr>
-          <w:rFonts w:ascii="Courier New" w:eastAsia="Courier New" w:hAnsi="Courier New" w:cs="Courier New"/>
-          <w:sz w:val="24"/>
-        </w:rPr>
-        <w:t xml:space="preserve">   </w:t>
-      </w:r>
-      <w:proofErr w:type="gramStart"/>
-      <w:r>
-        <w:rPr>
-          <w:rFonts w:ascii="Courier New" w:eastAsia="Courier New" w:hAnsi="Courier New" w:cs="Courier New"/>
-          <w:sz w:val="24"/>
-        </w:rPr>
-        <w:t>variable</w:t>
-      </w:r>
-      <w:proofErr w:type="gramEnd"/>
-      <w:r>
-        <w:rPr>
-          <w:rFonts w:ascii="Courier New" w:eastAsia="Courier New" w:hAnsi="Courier New" w:cs="Courier New"/>
-          <w:sz w:val="24"/>
-        </w:rPr>
-        <w:t xml:space="preserve"> 2 </w:t>
-      </w:r>
-      <w:proofErr w:type="spellStart"/>
-      <w:r>
-        <w:rPr>
-          <w:rFonts w:ascii="Courier New" w:eastAsia="Courier New" w:hAnsi="Courier New" w:cs="Courier New"/>
-          <w:sz w:val="24"/>
-        </w:rPr>
-        <w:t>flash.P</w:t>
-      </w:r>
-      <w:proofErr w:type="spellEnd"/>
-      <w:r>
-        <w:rPr>
-          <w:rFonts w:ascii="Courier New" w:eastAsia="Courier New" w:hAnsi="Courier New" w:cs="Courier New"/>
-          <w:sz w:val="24"/>
-        </w:rPr>
-        <w:t xml:space="preserve">  =  16  24</w:t>
-      </w:r>
-    </w:p>
-    <w:p>
-      <w:pPr>
-        <w:contextualSpacing w:val="0"/>
-      </w:pPr>
-      <w:r>
-        <w:rPr>
-          <w:rFonts w:ascii="Courier New" w:eastAsia="Courier New" w:hAnsi="Courier New" w:cs="Courier New"/>
-          <w:sz w:val="24"/>
-        </w:rPr>
-        <w:t>END</w:t>
-      </w:r>
-    </w:p>
-    <w:p>
-      <w:pPr>
-        <w:contextualSpacing w:val="0"/>
-      </w:pPr>
-    </w:p>
-    <w:p>
-      <w:pPr>
-        <w:contextualSpacing w:val="0"/>
-      </w:pPr>
-      <w:r>
-        <w:rPr>
-          <w:sz w:val="24"/>
-        </w:rPr>
-        <w:t xml:space="preserve">Should get a </w:t>
-      </w:r>
-      <w:proofErr w:type="spellStart"/>
-      <w:r>
-        <w:rPr>
-          <w:sz w:val="24"/>
-        </w:rPr>
-        <w:t>TurbineClient</w:t>
-      </w:r>
-      <w:proofErr w:type="spellEnd"/>
-      <w:r>
-        <w:rPr>
-          <w:sz w:val="24"/>
-        </w:rPr>
-        <w:t xml:space="preserve"> [Inputs] section like this:</w:t>
-      </w:r>
-    </w:p>
-    <w:p>
-      <w:pPr>
-        <w:contextualSpacing w:val="0"/>
-      </w:pPr>
-    </w:p>
-    <w:p>
-      <w:pPr>
-        <w:contextualSpacing w:val="0"/>
-      </w:pPr>
-      <w:r>
-        <w:rPr>
-          <w:rFonts w:ascii="Courier New" w:eastAsia="Courier New" w:hAnsi="Courier New" w:cs="Courier New"/>
-          <w:sz w:val="24"/>
-        </w:rPr>
-        <w:t>[Inputs]</w:t>
-      </w:r>
-    </w:p>
-    <w:p>
-      <w:pPr>
-        <w:contextualSpacing w:val="0"/>
-      </w:pPr>
-      <w:proofErr w:type="spellStart"/>
-      <w:r>
-        <w:rPr>
-          <w:rFonts w:ascii="Courier New" w:eastAsia="Courier New" w:hAnsi="Courier New" w:cs="Courier New"/>
-          <w:sz w:val="24"/>
-        </w:rPr>
-        <w:t>flash.T</w:t>
-      </w:r>
-      <w:proofErr w:type="spellEnd"/>
-      <w:r>
-        <w:rPr>
-          <w:rFonts w:ascii="Courier New" w:eastAsia="Courier New" w:hAnsi="Courier New" w:cs="Courier New"/>
-          <w:sz w:val="24"/>
-        </w:rPr>
-        <w:t>=0</w:t>
-      </w:r>
-    </w:p>
-    <w:p>
-      <w:pPr>
-        <w:contextualSpacing w:val="0"/>
-      </w:pPr>
-      <w:proofErr w:type="spellStart"/>
-      <w:r>
-        <w:rPr>
-          <w:rFonts w:ascii="Courier New" w:eastAsia="Courier New" w:hAnsi="Courier New" w:cs="Courier New"/>
-          <w:sz w:val="24"/>
-        </w:rPr>
-        <w:t>flash.P</w:t>
-      </w:r>
-      <w:proofErr w:type="spellEnd"/>
-      <w:r>
-        <w:rPr>
-          <w:rFonts w:ascii="Courier New" w:eastAsia="Courier New" w:hAnsi="Courier New" w:cs="Courier New"/>
-          <w:sz w:val="24"/>
-        </w:rPr>
-        <w:t>=1</w:t>
-      </w:r>
-    </w:p>
-    <w:p>
-      <w:pPr>
-        <w:contextualSpacing w:val="0"/>
-      </w:pPr>
-    </w:p>
-    <w:p>
-      <w:pPr>
-        <w:contextualSpacing w:val="0"/>
-      </w:pPr>
-      <w:r>
-        <w:rPr>
-          <w:sz w:val="24"/>
-        </w:rPr>
-        <w:t>The [Outputs] and [</w:t>
-      </w:r>
-      <w:proofErr w:type="spellStart"/>
-      <w:r>
-        <w:rPr>
-          <w:sz w:val="24"/>
-        </w:rPr>
-        <w:t>OutputsOrder</w:t>
-      </w:r>
-      <w:proofErr w:type="spellEnd"/>
-      <w:r>
-        <w:rPr>
-          <w:sz w:val="24"/>
-        </w:rPr>
-        <w:t>] sections are more complex. First, the PSUADE OUTPUT for reference:</w:t>
-      </w:r>
-    </w:p>
-    <w:p>
-      <w:pPr>
-        <w:contextualSpacing w:val="0"/>
-      </w:pPr>
-    </w:p>
-    <w:p>
-      <w:pPr>
-        <w:contextualSpacing w:val="0"/>
-      </w:pPr>
-      <w:r>
-        <w:rPr>
-          <w:rFonts w:ascii="Courier New" w:eastAsia="Courier New" w:hAnsi="Courier New" w:cs="Courier New"/>
-          <w:sz w:val="24"/>
-        </w:rPr>
-        <w:t>OUTPUT</w:t>
-      </w:r>
-    </w:p>
-    <w:p>
-      <w:pPr>
-        <w:contextualSpacing w:val="0"/>
-      </w:pPr>
-      <w:r>
-        <w:rPr>
-          <w:rFonts w:ascii="Courier New" w:eastAsia="Courier New" w:hAnsi="Courier New" w:cs="Courier New"/>
-          <w:sz w:val="24"/>
-        </w:rPr>
-        <w:t xml:space="preserve">   </w:t>
-      </w:r>
-      <w:proofErr w:type="gramStart"/>
-      <w:r>
-        <w:rPr>
-          <w:rFonts w:ascii="Courier New" w:eastAsia="Courier New" w:hAnsi="Courier New" w:cs="Courier New"/>
-          <w:sz w:val="24"/>
-        </w:rPr>
-        <w:t>dimension</w:t>
-      </w:r>
-      <w:proofErr w:type="gramEnd"/>
-      <w:r>
-        <w:rPr>
-          <w:rFonts w:ascii="Courier New" w:eastAsia="Courier New" w:hAnsi="Courier New" w:cs="Courier New"/>
-          <w:sz w:val="24"/>
-        </w:rPr>
-        <w:t xml:space="preserve"> = 3</w:t>
-      </w:r>
-    </w:p>
-    <w:p>
-      <w:pPr>
-        <w:contextualSpacing w:val="0"/>
-      </w:pPr>
-      <w:r>
-        <w:rPr>
-          <w:rFonts w:ascii="Courier New" w:eastAsia="Courier New" w:hAnsi="Courier New" w:cs="Courier New"/>
-          <w:sz w:val="24"/>
-        </w:rPr>
-        <w:t xml:space="preserve">   </w:t>
-      </w:r>
-      <w:proofErr w:type="gramStart"/>
-      <w:r>
-        <w:rPr>
-          <w:rFonts w:ascii="Courier New" w:eastAsia="Courier New" w:hAnsi="Courier New" w:cs="Courier New"/>
-          <w:sz w:val="24"/>
-        </w:rPr>
-        <w:t>variable</w:t>
-      </w:r>
-      <w:proofErr w:type="gramEnd"/>
-      <w:r>
-        <w:rPr>
-          <w:rFonts w:ascii="Courier New" w:eastAsia="Courier New" w:hAnsi="Courier New" w:cs="Courier New"/>
-          <w:sz w:val="24"/>
-        </w:rPr>
-        <w:t xml:space="preserve"> 1 status</w:t>
-      </w:r>
-    </w:p>
-    <w:p>
-      <w:pPr>
-        <w:contextualSpacing w:val="0"/>
-      </w:pPr>
-      <w:r>
-        <w:rPr>
-          <w:rFonts w:ascii="Courier New" w:eastAsia="Courier New" w:hAnsi="Courier New" w:cs="Courier New"/>
-          <w:sz w:val="24"/>
-        </w:rPr>
-        <w:t xml:space="preserve">   </w:t>
-      </w:r>
-      <w:proofErr w:type="gramStart"/>
-      <w:r>
-        <w:rPr>
-          <w:rFonts w:ascii="Courier New" w:eastAsia="Courier New" w:hAnsi="Courier New" w:cs="Courier New"/>
-          <w:sz w:val="24"/>
-        </w:rPr>
-        <w:t>variable</w:t>
-      </w:r>
-      <w:proofErr w:type="gramEnd"/>
-      <w:r>
-        <w:rPr>
-          <w:rFonts w:ascii="Courier New" w:eastAsia="Courier New" w:hAnsi="Courier New" w:cs="Courier New"/>
-          <w:sz w:val="24"/>
-        </w:rPr>
-        <w:t xml:space="preserve"> 2 </w:t>
-      </w:r>
-      <w:proofErr w:type="spellStart"/>
-      <w:r>
-        <w:rPr>
-          <w:rFonts w:ascii="Courier New" w:eastAsia="Courier New" w:hAnsi="Courier New" w:cs="Courier New"/>
-          <w:sz w:val="24"/>
-        </w:rPr>
-        <w:t>vapor.etOH.molefrac</w:t>
-      </w:r>
-      <w:proofErr w:type="spellEnd"/>
-    </w:p>
-    <w:p>
-      <w:pPr>
-        <w:contextualSpacing w:val="0"/>
-      </w:pPr>
-      <w:r>
-        <w:rPr>
-          <w:rFonts w:ascii="Courier New" w:eastAsia="Courier New" w:hAnsi="Courier New" w:cs="Courier New"/>
-          <w:sz w:val="24"/>
-        </w:rPr>
-        <w:t xml:space="preserve">   </w:t>
-      </w:r>
-      <w:proofErr w:type="gramStart"/>
-      <w:r>
-        <w:rPr>
-          <w:rFonts w:ascii="Courier New" w:eastAsia="Courier New" w:hAnsi="Courier New" w:cs="Courier New"/>
-          <w:sz w:val="24"/>
-        </w:rPr>
-        <w:t>variable</w:t>
-      </w:r>
-      <w:proofErr w:type="gramEnd"/>
-      <w:r>
-        <w:rPr>
-          <w:rFonts w:ascii="Courier New" w:eastAsia="Courier New" w:hAnsi="Courier New" w:cs="Courier New"/>
-          <w:sz w:val="24"/>
-        </w:rPr>
-        <w:t xml:space="preserve"> 3 vapor.H2O.molefrac</w:t>
-      </w:r>
-    </w:p>
-    <w:p>
-      <w:pPr>
-        <w:contextualSpacing w:val="0"/>
-      </w:pPr>
-      <w:r>
-        <w:rPr>
-          <w:rFonts w:ascii="Courier New" w:eastAsia="Courier New" w:hAnsi="Courier New" w:cs="Courier New"/>
-          <w:sz w:val="24"/>
-        </w:rPr>
-        <w:t>END</w:t>
-      </w:r>
-    </w:p>
-    <w:p>
-      <w:pPr>
-        <w:contextualSpacing w:val="0"/>
-      </w:pPr>
-    </w:p>
-    <w:p>
-      <w:pPr>
-        <w:contextualSpacing w:val="0"/>
-      </w:pPr>
-      <w:r>
-        <w:rPr>
-          <w:sz w:val="24"/>
-        </w:rPr>
-        <w:t xml:space="preserve">In the </w:t>
-      </w:r>
-      <w:proofErr w:type="spellStart"/>
-      <w:r>
-        <w:rPr>
-          <w:sz w:val="24"/>
-        </w:rPr>
-        <w:t>TurbineClient</w:t>
-      </w:r>
-      <w:proofErr w:type="spellEnd"/>
-      <w:r>
-        <w:rPr>
-          <w:sz w:val="24"/>
-        </w:rPr>
-        <w:t xml:space="preserve"> </w:t>
-      </w:r>
-      <w:proofErr w:type="spellStart"/>
-      <w:r>
-        <w:rPr>
-          <w:sz w:val="24"/>
-        </w:rPr>
-        <w:t>config</w:t>
-      </w:r>
-      <w:proofErr w:type="spellEnd"/>
-      <w:r>
-        <w:rPr>
-          <w:sz w:val="24"/>
-        </w:rPr>
-        <w:t xml:space="preserve"> file, the [Outputs] section gives each output from the simulation a python local name.  This python name can be used for calculations, as described in the next section.  The python names may be the same as the sinter names, but they do not have to be.  Here they have different names, just “var1”, and “var2”.</w:t>
-      </w:r>
-    </w:p>
-    <w:p>
-      <w:pPr>
-        <w:contextualSpacing w:val="0"/>
-      </w:pPr>
-      <w:r>
-        <w:rPr>
-          <w:sz w:val="24"/>
-        </w:rPr>
-        <w:t>Also, you should always have a “status” variable.  This is the variable that tells you if the run was successful or not.  ‘0’ is success, any other value is a failure.  Usually ‘1’ is a simulation convergence failure and ‘-1’ is a gateway failure (the simulation never actually ran.)</w:t>
-      </w:r>
-    </w:p>
-    <w:p>
-      <w:pPr>
-        <w:contextualSpacing w:val="0"/>
-      </w:pPr>
-    </w:p>
-    <w:p>
-      <w:pPr>
-        <w:contextualSpacing w:val="0"/>
-      </w:pPr>
-      <w:r>
-        <w:rPr>
-          <w:rFonts w:ascii="Courier New" w:eastAsia="Courier New" w:hAnsi="Courier New" w:cs="Courier New"/>
-          <w:sz w:val="24"/>
-        </w:rPr>
-        <w:t>[Outputs]</w:t>
-      </w:r>
-    </w:p>
-    <w:p>
-      <w:pPr>
-        <w:contextualSpacing w:val="0"/>
-      </w:pPr>
-      <w:r>
-        <w:rPr>
-          <w:rFonts w:ascii="Courier New" w:eastAsia="Courier New" w:hAnsi="Courier New" w:cs="Courier New"/>
-          <w:sz w:val="24"/>
-        </w:rPr>
-        <w:t>var1=</w:t>
-      </w:r>
-      <w:proofErr w:type="spellStart"/>
-      <w:r>
-        <w:rPr>
-          <w:rFonts w:ascii="Courier New" w:eastAsia="Courier New" w:hAnsi="Courier New" w:cs="Courier New"/>
-          <w:sz w:val="24"/>
-        </w:rPr>
-        <w:t>vapor.etOH.molefrac</w:t>
-      </w:r>
-      <w:proofErr w:type="spellEnd"/>
-    </w:p>
-    <w:p>
-      <w:pPr>
-        <w:contextualSpacing w:val="0"/>
-      </w:pPr>
-      <w:r>
-        <w:rPr>
-          <w:rFonts w:ascii="Courier New" w:eastAsia="Courier New" w:hAnsi="Courier New" w:cs="Courier New"/>
-          <w:sz w:val="24"/>
-        </w:rPr>
-        <w:t>var2=vapor.H2O.molefrac</w:t>
-      </w:r>
-    </w:p>
-    <w:p>
-      <w:pPr>
-        <w:contextualSpacing w:val="0"/>
-      </w:pPr>
-      <w:proofErr w:type="gramStart"/>
-      <w:r>
-        <w:rPr>
-          <w:rFonts w:ascii="Courier New" w:eastAsia="Courier New" w:hAnsi="Courier New" w:cs="Courier New"/>
-          <w:sz w:val="24"/>
-        </w:rPr>
-        <w:t>status</w:t>
-      </w:r>
-      <w:proofErr w:type="gramEnd"/>
-      <w:r>
-        <w:rPr>
-          <w:rFonts w:ascii="Courier New" w:eastAsia="Courier New" w:hAnsi="Courier New" w:cs="Courier New"/>
-          <w:sz w:val="24"/>
-        </w:rPr>
-        <w:t>="status"</w:t>
-      </w:r>
-    </w:p>
-    <w:p>
-      <w:pPr>
-        <w:contextualSpacing w:val="0"/>
-      </w:pPr>
-    </w:p>
-    <w:p>
-      <w:pPr>
-        <w:contextualSpacing w:val="0"/>
-      </w:pPr>
-      <w:r>
-        <w:rPr>
-          <w:sz w:val="24"/>
-        </w:rPr>
-        <w:t>The [</w:t>
-      </w:r>
-      <w:proofErr w:type="spellStart"/>
-      <w:r>
-        <w:rPr>
-          <w:sz w:val="24"/>
-        </w:rPr>
-        <w:t>OutputsOrder</w:t>
-      </w:r>
-      <w:proofErr w:type="spellEnd"/>
-      <w:r>
-        <w:rPr>
-          <w:sz w:val="24"/>
-        </w:rPr>
-        <w:t xml:space="preserve">] section converts the python variables to PSUADE order variables.  In this case the values are &lt;PSUADE order&gt; = &lt;Python local </w:t>
-      </w:r>
-      <w:proofErr w:type="spellStart"/>
-      <w:r>
-        <w:rPr>
-          <w:sz w:val="24"/>
-        </w:rPr>
-        <w:t>varaible</w:t>
-      </w:r>
-      <w:proofErr w:type="spellEnd"/>
-      <w:r>
-        <w:rPr>
-          <w:sz w:val="24"/>
-        </w:rPr>
-        <w:t xml:space="preserve"> name&gt;.</w:t>
-      </w:r>
-    </w:p>
-    <w:p>
-      <w:pPr>
-        <w:contextualSpacing w:val="0"/>
-      </w:pPr>
-    </w:p>
-    <w:p>
-      <w:pPr>
-        <w:contextualSpacing w:val="0"/>
-      </w:pPr>
-      <w:r>
-        <w:rPr>
-          <w:rFonts w:ascii="Courier New" w:eastAsia="Courier New" w:hAnsi="Courier New" w:cs="Courier New"/>
-          <w:sz w:val="24"/>
-        </w:rPr>
-        <w:t>[</w:t>
-      </w:r>
-      <w:proofErr w:type="spellStart"/>
-      <w:r>
-        <w:rPr>
-          <w:rFonts w:ascii="Courier New" w:eastAsia="Courier New" w:hAnsi="Courier New" w:cs="Courier New"/>
-          <w:sz w:val="24"/>
-        </w:rPr>
-        <w:t>OutputsOrder</w:t>
-      </w:r>
-      <w:proofErr w:type="spellEnd"/>
-      <w:r>
-        <w:rPr>
-          <w:rFonts w:ascii="Courier New" w:eastAsia="Courier New" w:hAnsi="Courier New" w:cs="Courier New"/>
-          <w:sz w:val="24"/>
-        </w:rPr>
-        <w:t>]</w:t>
-      </w:r>
-    </w:p>
-    <w:p>
-      <w:pPr>
-        <w:contextualSpacing w:val="0"/>
-      </w:pPr>
-      <w:r>
-        <w:rPr>
-          <w:rFonts w:ascii="Courier New" w:eastAsia="Courier New" w:hAnsi="Courier New" w:cs="Courier New"/>
-          <w:sz w:val="24"/>
-        </w:rPr>
-        <w:t>0=status</w:t>
-      </w:r>
-    </w:p>
-    <w:p>
-      <w:pPr>
-        <w:contextualSpacing w:val="0"/>
-      </w:pPr>
-      <w:r>
-        <w:rPr>
-          <w:rFonts w:ascii="Courier New" w:eastAsia="Courier New" w:hAnsi="Courier New" w:cs="Courier New"/>
-          <w:sz w:val="24"/>
-        </w:rPr>
-        <w:t>1=var1</w:t>
-      </w:r>
-    </w:p>
-    <w:p>
-      <w:pPr>
-        <w:contextualSpacing w:val="0"/>
-      </w:pPr>
-      <w:r>
-        <w:rPr>
-          <w:rFonts w:ascii="Courier New" w:eastAsia="Courier New" w:hAnsi="Courier New" w:cs="Courier New"/>
-          <w:sz w:val="24"/>
-        </w:rPr>
-        <w:t>2=var2</w:t>
-      </w:r>
-    </w:p>
-    <w:p>
-      <w:pPr>
-        <w:contextualSpacing w:val="0"/>
-      </w:pPr>
-    </w:p>
-    <w:p>
-      <w:pPr>
-        <w:contextualSpacing w:val="0"/>
-      </w:pPr>
-      <w:r>
-        <w:rPr>
-          <w:sz w:val="24"/>
-        </w:rPr>
-        <w:t xml:space="preserve">With these three section you now have a complete </w:t>
-      </w:r>
-      <w:proofErr w:type="spellStart"/>
-      <w:r>
-        <w:rPr>
-          <w:sz w:val="24"/>
-        </w:rPr>
-        <w:t>TurbineClient</w:t>
-      </w:r>
-      <w:proofErr w:type="spellEnd"/>
-      <w:r>
-        <w:rPr>
-          <w:sz w:val="24"/>
-        </w:rPr>
-        <w:t xml:space="preserve"> configuration to use with PSUADE.</w:t>
-      </w:r>
-    </w:p>
-    <w:p>
-      <w:pPr>
-        <w:contextualSpacing w:val="0"/>
-      </w:pPr>
-    </w:p>
-    <w:p>
-      <w:pPr>
-        <w:pStyle w:val="Heading2"/>
-        <w:contextualSpacing w:val="0"/>
-      </w:pPr>
-      <w:bookmarkStart w:id="9" w:name="h.3u6nz1z2wcpa" w:colFirst="0" w:colLast="0"/>
-      <w:bookmarkEnd w:id="9"/>
-      <w:r>
-        <w:t xml:space="preserve">Performing Automatic Post-Processing with PSUADE </w:t>
-      </w:r>
-      <w:proofErr w:type="spellStart"/>
-      <w:r>
-        <w:t>TurbineClient</w:t>
-      </w:r>
-      <w:proofErr w:type="spellEnd"/>
-    </w:p>
-    <w:p>
-      <w:pPr>
-        <w:contextualSpacing w:val="0"/>
-      </w:pPr>
-      <w:r>
-        <w:rPr>
-          <w:sz w:val="24"/>
-        </w:rPr>
-        <w:t xml:space="preserve">This is an advanced section </w:t>
-      </w:r>
-      <w:proofErr w:type="spellStart"/>
-      <w:r>
-        <w:rPr>
-          <w:sz w:val="24"/>
-        </w:rPr>
-        <w:t>decribing</w:t>
-      </w:r>
-      <w:proofErr w:type="spellEnd"/>
-      <w:r>
-        <w:rPr>
-          <w:sz w:val="24"/>
-        </w:rPr>
-        <w:t xml:space="preserve"> how to have </w:t>
-      </w:r>
-      <w:proofErr w:type="spellStart"/>
-      <w:r>
-        <w:rPr>
-          <w:sz w:val="24"/>
-        </w:rPr>
-        <w:t>TurbineClient</w:t>
-      </w:r>
-      <w:proofErr w:type="spellEnd"/>
-      <w:r>
-        <w:rPr>
-          <w:sz w:val="24"/>
-        </w:rPr>
-        <w:t xml:space="preserve"> do simple post-processing on simulation outputs before writing them to the PSUADE file. This is useful when a simulation </w:t>
-      </w:r>
-      <w:r>
-        <w:rPr>
-          <w:sz w:val="24"/>
-        </w:rPr>
-        <w:lastRenderedPageBreak/>
-        <w:t>doesn’t quite produce the output you are interested in for Uncertainty Quantification. Only the PSUADE scripts support this feature.</w:t>
+        <w:t xml:space="preserve"> do simple post-processing on simulation outputs before writing them to the PSUADE file. This is useful when a simulation doesn’t quite produce the output you are interested in for Uncertainty Quantification. Only the PSUADE scripts support this feature.</w:t>
       </w:r>
     </w:p>
     <w:p>
@@ -2443,192 +2528,192 @@
           <w:rFonts w:ascii="Courier New" w:eastAsia="Courier New" w:hAnsi="Courier New" w:cs="Courier New"/>
           <w:sz w:val="24"/>
         </w:rPr>
+        <w:t>leanmass</w:t>
+      </w:r>
+      <w:proofErr w:type="spellEnd"/>
+      <w:r>
+        <w:rPr>
+          <w:rFonts w:ascii="Courier New" w:eastAsia="Courier New" w:hAnsi="Courier New" w:cs="Courier New"/>
+          <w:sz w:val="24"/>
+        </w:rPr>
+        <w:t>=</w:t>
+      </w:r>
+      <w:proofErr w:type="spellStart"/>
+      <w:proofErr w:type="gramEnd"/>
+      <w:r>
+        <w:rPr>
+          <w:rFonts w:ascii="Courier New" w:eastAsia="Courier New" w:hAnsi="Courier New" w:cs="Courier New"/>
+          <w:sz w:val="24"/>
+        </w:rPr>
+        <w:t>outgas.mass</w:t>
+      </w:r>
+      <w:proofErr w:type="spellEnd"/>
+    </w:p>
+    <w:p>
+      <w:pPr>
+        <w:contextualSpacing w:val="0"/>
+      </w:pPr>
+      <w:r>
+        <w:rPr>
+          <w:rFonts w:ascii="Courier New" w:eastAsia="Courier New" w:hAnsi="Courier New" w:cs="Courier New"/>
+          <w:sz w:val="24"/>
+        </w:rPr>
+        <w:t>leanco2=outgas.co2.fraction</w:t>
+      </w:r>
+    </w:p>
+    <w:p>
+      <w:pPr>
+        <w:contextualSpacing w:val="0"/>
+      </w:pPr>
+      <w:proofErr w:type="spellStart"/>
+      <w:proofErr w:type="gramStart"/>
+      <w:r>
+        <w:rPr>
+          <w:rFonts w:ascii="Courier New" w:eastAsia="Courier New" w:hAnsi="Courier New" w:cs="Courier New"/>
+          <w:sz w:val="24"/>
+        </w:rPr>
+        <w:t>capFrac</w:t>
+      </w:r>
+      <w:proofErr w:type="spellEnd"/>
+      <w:proofErr w:type="gramEnd"/>
+      <w:r>
+        <w:rPr>
+          <w:rFonts w:ascii="Courier New" w:eastAsia="Courier New" w:hAnsi="Courier New" w:cs="Courier New"/>
+          <w:sz w:val="24"/>
+        </w:rPr>
+        <w:t>="1-((</w:t>
+      </w:r>
+      <w:proofErr w:type="spellStart"/>
+      <w:r>
+        <w:rPr>
+          <w:rFonts w:ascii="Courier New" w:eastAsia="Courier New" w:hAnsi="Courier New" w:cs="Courier New"/>
+          <w:sz w:val="24"/>
+        </w:rPr>
+        <w:t>richmass</w:t>
+      </w:r>
+      <w:proofErr w:type="spellEnd"/>
+      <w:r>
+        <w:rPr>
+          <w:rFonts w:ascii="Courier New" w:eastAsia="Courier New" w:hAnsi="Courier New" w:cs="Courier New"/>
+          <w:sz w:val="24"/>
+        </w:rPr>
+        <w:t>*richco2)/(</w:t>
+      </w:r>
+      <w:proofErr w:type="spellStart"/>
+      <w:r>
+        <w:rPr>
+          <w:rFonts w:ascii="Courier New" w:eastAsia="Courier New" w:hAnsi="Courier New" w:cs="Courier New"/>
+          <w:sz w:val="24"/>
+        </w:rPr>
+        <w:t>leanmass</w:t>
+      </w:r>
+      <w:proofErr w:type="spellEnd"/>
+      <w:r>
+        <w:rPr>
+          <w:rFonts w:ascii="Courier New" w:eastAsia="Courier New" w:hAnsi="Courier New" w:cs="Courier New"/>
+          <w:sz w:val="24"/>
+        </w:rPr>
+        <w:t>*leanco2))"</w:t>
+      </w:r>
+    </w:p>
+    <w:p>
+      <w:pPr>
+        <w:contextualSpacing w:val="0"/>
+      </w:pPr>
+      <w:r>
+        <w:rPr>
+          <w:rFonts w:ascii="Courier New" w:eastAsia="Courier New" w:hAnsi="Courier New" w:cs="Courier New"/>
+          <w:sz w:val="24"/>
+        </w:rPr>
+        <w:t xml:space="preserve"> </w:t>
+      </w:r>
+    </w:p>
+    <w:p>
+      <w:pPr>
+        <w:contextualSpacing w:val="0"/>
+      </w:pPr>
+      <w:r>
+        <w:rPr>
+          <w:rFonts w:ascii="Courier New" w:eastAsia="Courier New" w:hAnsi="Courier New" w:cs="Courier New"/>
+          <w:sz w:val="24"/>
+        </w:rPr>
+        <w:t>[</w:t>
+      </w:r>
+      <w:proofErr w:type="spellStart"/>
+      <w:r>
+        <w:rPr>
+          <w:rFonts w:ascii="Courier New" w:eastAsia="Courier New" w:hAnsi="Courier New" w:cs="Courier New"/>
+          <w:sz w:val="24"/>
+        </w:rPr>
+        <w:t>OutputsOrder</w:t>
+      </w:r>
+      <w:proofErr w:type="spellEnd"/>
+      <w:r>
+        <w:rPr>
+          <w:rFonts w:ascii="Courier New" w:eastAsia="Courier New" w:hAnsi="Courier New" w:cs="Courier New"/>
+          <w:sz w:val="24"/>
+        </w:rPr>
+        <w:t>]</w:t>
+      </w:r>
+    </w:p>
+    <w:p>
+      <w:pPr>
+        <w:contextualSpacing w:val="0"/>
+      </w:pPr>
+      <w:r>
+        <w:rPr>
+          <w:rFonts w:ascii="Courier New" w:eastAsia="Courier New" w:hAnsi="Courier New" w:cs="Courier New"/>
+          <w:sz w:val="24"/>
+        </w:rPr>
+        <w:t>0=status</w:t>
+      </w:r>
+    </w:p>
+    <w:p>
+      <w:pPr>
+        <w:contextualSpacing w:val="0"/>
+      </w:pPr>
+      <w:r>
+        <w:rPr>
+          <w:rFonts w:ascii="Courier New" w:eastAsia="Courier New" w:hAnsi="Courier New" w:cs="Courier New"/>
+          <w:sz w:val="24"/>
+        </w:rPr>
+        <w:t>1=</w:t>
+      </w:r>
+      <w:proofErr w:type="spellStart"/>
+      <w:r>
+        <w:rPr>
+          <w:rFonts w:ascii="Courier New" w:eastAsia="Courier New" w:hAnsi="Courier New" w:cs="Courier New"/>
+          <w:sz w:val="24"/>
+        </w:rPr>
+        <w:t>capFrac</w:t>
+      </w:r>
+      <w:proofErr w:type="spellEnd"/>
+    </w:p>
+    <w:p>
+      <w:pPr>
+        <w:contextualSpacing w:val="0"/>
+      </w:pPr>
+    </w:p>
+    <w:p>
+      <w:pPr>
+        <w:pStyle w:val="Heading2"/>
+        <w:contextualSpacing w:val="0"/>
+      </w:pPr>
+      <w:bookmarkStart w:id="11" w:name="h.tw35hrhro3e7" w:colFirst="0" w:colLast="0"/>
+      <w:bookmarkEnd w:id="11"/>
+      <w:r>
+        <w:t>Performing PSUADE runs</w:t>
+      </w:r>
+    </w:p>
+    <w:p>
+      <w:pPr>
+        <w:contextualSpacing w:val="0"/>
+      </w:pPr>
+      <w:r>
+        <w:rPr>
+          <w:sz w:val="24"/>
+        </w:rPr>
         <w:lastRenderedPageBreak/>
-        <w:t>leanmass</w:t>
-      </w:r>
-      <w:proofErr w:type="spellEnd"/>
-      <w:r>
-        <w:rPr>
-          <w:rFonts w:ascii="Courier New" w:eastAsia="Courier New" w:hAnsi="Courier New" w:cs="Courier New"/>
-          <w:sz w:val="24"/>
-        </w:rPr>
-        <w:t>=</w:t>
-      </w:r>
-      <w:proofErr w:type="spellStart"/>
-      <w:proofErr w:type="gramEnd"/>
-      <w:r>
-        <w:rPr>
-          <w:rFonts w:ascii="Courier New" w:eastAsia="Courier New" w:hAnsi="Courier New" w:cs="Courier New"/>
-          <w:sz w:val="24"/>
-        </w:rPr>
-        <w:t>outgas.mass</w:t>
-      </w:r>
-      <w:proofErr w:type="spellEnd"/>
-    </w:p>
-    <w:p>
-      <w:pPr>
-        <w:contextualSpacing w:val="0"/>
-      </w:pPr>
-      <w:r>
-        <w:rPr>
-          <w:rFonts w:ascii="Courier New" w:eastAsia="Courier New" w:hAnsi="Courier New" w:cs="Courier New"/>
-          <w:sz w:val="24"/>
-        </w:rPr>
-        <w:t>leanco2=outgas.co2.fraction</w:t>
-      </w:r>
-    </w:p>
-    <w:p>
-      <w:pPr>
-        <w:contextualSpacing w:val="0"/>
-      </w:pPr>
-      <w:proofErr w:type="spellStart"/>
-      <w:proofErr w:type="gramStart"/>
-      <w:r>
-        <w:rPr>
-          <w:rFonts w:ascii="Courier New" w:eastAsia="Courier New" w:hAnsi="Courier New" w:cs="Courier New"/>
-          <w:sz w:val="24"/>
-        </w:rPr>
-        <w:t>capFrac</w:t>
-      </w:r>
-      <w:proofErr w:type="spellEnd"/>
-      <w:proofErr w:type="gramEnd"/>
-      <w:r>
-        <w:rPr>
-          <w:rFonts w:ascii="Courier New" w:eastAsia="Courier New" w:hAnsi="Courier New" w:cs="Courier New"/>
-          <w:sz w:val="24"/>
-        </w:rPr>
-        <w:t>="1-((</w:t>
-      </w:r>
-      <w:proofErr w:type="spellStart"/>
-      <w:r>
-        <w:rPr>
-          <w:rFonts w:ascii="Courier New" w:eastAsia="Courier New" w:hAnsi="Courier New" w:cs="Courier New"/>
-          <w:sz w:val="24"/>
-        </w:rPr>
-        <w:t>richmass</w:t>
-      </w:r>
-      <w:proofErr w:type="spellEnd"/>
-      <w:r>
-        <w:rPr>
-          <w:rFonts w:ascii="Courier New" w:eastAsia="Courier New" w:hAnsi="Courier New" w:cs="Courier New"/>
-          <w:sz w:val="24"/>
-        </w:rPr>
-        <w:t>*richco2)/(</w:t>
-      </w:r>
-      <w:proofErr w:type="spellStart"/>
-      <w:r>
-        <w:rPr>
-          <w:rFonts w:ascii="Courier New" w:eastAsia="Courier New" w:hAnsi="Courier New" w:cs="Courier New"/>
-          <w:sz w:val="24"/>
-        </w:rPr>
-        <w:t>leanmass</w:t>
-      </w:r>
-      <w:proofErr w:type="spellEnd"/>
-      <w:r>
-        <w:rPr>
-          <w:rFonts w:ascii="Courier New" w:eastAsia="Courier New" w:hAnsi="Courier New" w:cs="Courier New"/>
-          <w:sz w:val="24"/>
-        </w:rPr>
-        <w:t>*leanco2))"</w:t>
-      </w:r>
-    </w:p>
-    <w:p>
-      <w:pPr>
-        <w:contextualSpacing w:val="0"/>
-      </w:pPr>
-      <w:r>
-        <w:rPr>
-          <w:rFonts w:ascii="Courier New" w:eastAsia="Courier New" w:hAnsi="Courier New" w:cs="Courier New"/>
-          <w:sz w:val="24"/>
-        </w:rPr>
-        <w:t xml:space="preserve"> </w:t>
-      </w:r>
-    </w:p>
-    <w:p>
-      <w:pPr>
-        <w:contextualSpacing w:val="0"/>
-      </w:pPr>
-      <w:r>
-        <w:rPr>
-          <w:rFonts w:ascii="Courier New" w:eastAsia="Courier New" w:hAnsi="Courier New" w:cs="Courier New"/>
-          <w:sz w:val="24"/>
-        </w:rPr>
-        <w:t>[</w:t>
-      </w:r>
-      <w:proofErr w:type="spellStart"/>
-      <w:r>
-        <w:rPr>
-          <w:rFonts w:ascii="Courier New" w:eastAsia="Courier New" w:hAnsi="Courier New" w:cs="Courier New"/>
-          <w:sz w:val="24"/>
-        </w:rPr>
-        <w:t>OutputsOrder</w:t>
-      </w:r>
-      <w:proofErr w:type="spellEnd"/>
-      <w:r>
-        <w:rPr>
-          <w:rFonts w:ascii="Courier New" w:eastAsia="Courier New" w:hAnsi="Courier New" w:cs="Courier New"/>
-          <w:sz w:val="24"/>
-        </w:rPr>
-        <w:t>]</w:t>
-      </w:r>
-    </w:p>
-    <w:p>
-      <w:pPr>
-        <w:contextualSpacing w:val="0"/>
-      </w:pPr>
-      <w:r>
-        <w:rPr>
-          <w:rFonts w:ascii="Courier New" w:eastAsia="Courier New" w:hAnsi="Courier New" w:cs="Courier New"/>
-          <w:sz w:val="24"/>
-        </w:rPr>
-        <w:t>0=status</w:t>
-      </w:r>
-    </w:p>
-    <w:p>
-      <w:pPr>
-        <w:contextualSpacing w:val="0"/>
-      </w:pPr>
-      <w:r>
-        <w:rPr>
-          <w:rFonts w:ascii="Courier New" w:eastAsia="Courier New" w:hAnsi="Courier New" w:cs="Courier New"/>
-          <w:sz w:val="24"/>
-        </w:rPr>
-        <w:t>1=</w:t>
-      </w:r>
-      <w:proofErr w:type="spellStart"/>
-      <w:r>
-        <w:rPr>
-          <w:rFonts w:ascii="Courier New" w:eastAsia="Courier New" w:hAnsi="Courier New" w:cs="Courier New"/>
-          <w:sz w:val="24"/>
-        </w:rPr>
-        <w:t>capFrac</w:t>
-      </w:r>
-      <w:proofErr w:type="spellEnd"/>
-    </w:p>
-    <w:p>
-      <w:pPr>
-        <w:contextualSpacing w:val="0"/>
-      </w:pPr>
-    </w:p>
-    <w:p>
-      <w:pPr>
-        <w:pStyle w:val="Heading2"/>
-        <w:contextualSpacing w:val="0"/>
-      </w:pPr>
-      <w:bookmarkStart w:id="10" w:name="h.tw35hrhro3e7" w:colFirst="0" w:colLast="0"/>
-      <w:bookmarkEnd w:id="10"/>
-      <w:r>
-        <w:t>Performing PSUADE runs</w:t>
-      </w:r>
-    </w:p>
-    <w:p>
-      <w:pPr>
-        <w:contextualSpacing w:val="0"/>
-      </w:pPr>
-      <w:r>
-        <w:rPr>
-          <w:sz w:val="24"/>
-        </w:rPr>
         <w:t>Once you have a configuration file that supports PSUADE, actually doing a PSUADE run is straight forward.  It is very similar to doing a JSON run, but somewhat safer and more streamlined.</w:t>
       </w:r>
     </w:p>
@@ -2729,7 +2814,6 @@
         <w:rPr>
           <w:sz w:val="24"/>
         </w:rPr>
-        <w:lastRenderedPageBreak/>
         <w:t>A generated, but not run, PSUADE file (psuade.dat) see the PSUADE documentation for more info.</w:t>
       </w:r>
     </w:p>
@@ -3128,6 +3212,7 @@
         <w:rPr>
           <w:sz w:val="24"/>
         </w:rPr>
+        <w:lastRenderedPageBreak/>
         <w:t xml:space="preserve">The PSUADE input file the job was launched from.  This is required for </w:t>
       </w:r>
       <w:proofErr w:type="spellStart"/>
@@ -3156,14 +3241,7 @@
         <w:rPr>
           <w:sz w:val="24"/>
         </w:rPr>
-        <w:t xml:space="preserve"> will also use this </w:t>
-      </w:r>
-      <w:r>
-        <w:rPr>
-          <w:sz w:val="24"/>
-        </w:rPr>
-        <w:lastRenderedPageBreak/>
-        <w:t xml:space="preserve">to check that the </w:t>
+        <w:t xml:space="preserve"> will also use this to check that the </w:t>
       </w:r>
       <w:proofErr w:type="spellStart"/>
       <w:r>
@@ -3374,8 +3452,8 @@
         <w:pStyle w:val="Heading1"/>
         <w:contextualSpacing w:val="0"/>
       </w:pPr>
-      <w:bookmarkStart w:id="11" w:name="h.ftr9q61xrsm6" w:colFirst="0" w:colLast="0"/>
-      <w:bookmarkEnd w:id="11"/>
+      <w:bookmarkStart w:id="12" w:name="h.ftr9q61xrsm6" w:colFirst="0" w:colLast="0"/>
+      <w:bookmarkEnd w:id="12"/>
       <w:r>
         <w:t>CSV Features of Turbine Client</w:t>
       </w:r>
@@ -3390,8 +3468,8 @@
         <w:pStyle w:val="Heading2"/>
         <w:contextualSpacing w:val="0"/>
       </w:pPr>
-      <w:bookmarkStart w:id="12" w:name="h.yrjjb7a4tp5m" w:colFirst="0" w:colLast="0"/>
-      <w:bookmarkEnd w:id="12"/>
+      <w:bookmarkStart w:id="13" w:name="h.yrjjb7a4tp5m" w:colFirst="0" w:colLast="0"/>
+      <w:bookmarkEnd w:id="13"/>
       <w:r>
         <w:t>Performing .csv runs</w:t>
       </w:r>
@@ -3639,7 +3717,6 @@
         <w:rPr>
           <w:sz w:val="24"/>
         </w:rPr>
-        <w:lastRenderedPageBreak/>
         <w:t>Here are the contents of the outputs.csv file BEFORE running.</w:t>
       </w:r>
     </w:p>
@@ -3880,7 +3957,6 @@
           <w:rFonts w:ascii="Courier New" w:eastAsia="Courier New" w:hAnsi="Courier New" w:cs="Courier New"/>
           <w:sz w:val="24"/>
         </w:rPr>
-        <w:lastRenderedPageBreak/>
         <w:t>0c8d41ac-8b57-4f85-9e97-dc21dad51c8d config.txt</w:t>
       </w:r>
     </w:p>
@@ -4052,8 +4128,8 @@
         <w:pStyle w:val="Heading1"/>
         <w:contextualSpacing w:val="0"/>
       </w:pPr>
-      <w:bookmarkStart w:id="13" w:name="h.le8y4zx4ok5p" w:colFirst="0" w:colLast="0"/>
-      <w:bookmarkEnd w:id="13"/>
+      <w:bookmarkStart w:id="14" w:name="h.le8y4zx4ok5p" w:colFirst="0" w:colLast="0"/>
+      <w:bookmarkEnd w:id="14"/>
       <w:r>
         <w:t>Support</w:t>
       </w:r>
@@ -4085,18 +4161,17 @@
         <w:ind w:left="0"/>
         <w:contextualSpacing w:val="0"/>
       </w:pPr>
-      <w:bookmarkStart w:id="14" w:name="h.s4f1oqy8mif" w:colFirst="0" w:colLast="0"/>
-      <w:bookmarkEnd w:id="14"/>
+      <w:bookmarkStart w:id="15" w:name="h.s4f1oqy8mif" w:colFirst="0" w:colLast="0"/>
+      <w:bookmarkEnd w:id="15"/>
     </w:p>
     <w:p>
       <w:pPr>
         <w:pStyle w:val="Heading1"/>
         <w:contextualSpacing w:val="0"/>
       </w:pPr>
-      <w:bookmarkStart w:id="15" w:name="h.6t05l4swufxh" w:colFirst="0" w:colLast="0"/>
-      <w:bookmarkEnd w:id="15"/>
-      <w:r>
-        <w:lastRenderedPageBreak/>
+      <w:bookmarkStart w:id="16" w:name="h.6t05l4swufxh" w:colFirst="0" w:colLast="0"/>
+      <w:bookmarkEnd w:id="16"/>
+      <w:r>
         <w:t>Appendix A: PSUADE Script Reference</w:t>
       </w:r>
     </w:p>
@@ -4110,412 +4185,18 @@
         <w:pStyle w:val="Heading2"/>
         <w:contextualSpacing w:val="0"/>
       </w:pPr>
-      <w:bookmarkStart w:id="16" w:name="h.l474w4xjia8a" w:colFirst="0" w:colLast="0"/>
-      <w:bookmarkEnd w:id="16"/>
-      <w:proofErr w:type="gramStart"/>
-      <w:r>
-        <w:t xml:space="preserve">A.1  </w:t>
-      </w:r>
-      <w:proofErr w:type="spellStart"/>
-      <w:r>
-        <w:t>Psuade</w:t>
-      </w:r>
-      <w:proofErr w:type="spellEnd"/>
-      <w:proofErr w:type="gramEnd"/>
-    </w:p>
-    <w:p>
-      <w:pPr>
-        <w:contextualSpacing w:val="0"/>
-      </w:pPr>
-    </w:p>
-    <w:p>
-      <w:pPr>
-        <w:pStyle w:val="Heading3"/>
-        <w:contextualSpacing w:val="0"/>
-      </w:pPr>
-      <w:bookmarkStart w:id="17" w:name="h.pbde3wizspmb" w:colFirst="0" w:colLast="0"/>
+      <w:bookmarkStart w:id="17" w:name="h.l474w4xjia8a" w:colFirst="0" w:colLast="0"/>
       <w:bookmarkEnd w:id="17"/>
       <w:proofErr w:type="gramStart"/>
       <w:r>
-        <w:t xml:space="preserve">A.1.1  </w:t>
-      </w:r>
-      <w:proofErr w:type="spellStart"/>
-      <w:r>
-        <w:t>turbine</w:t>
-      </w:r>
+        <w:t xml:space="preserve">A.1  </w:t>
+      </w:r>
+      <w:proofErr w:type="spellStart"/>
+      <w:r>
+        <w:t>Psuade</w:t>
+      </w:r>
+      <w:proofErr w:type="spellEnd"/>
       <w:proofErr w:type="gramEnd"/>
-      <w:r>
-        <w:t>_psuade_doall</w:t>
-      </w:r>
-      <w:proofErr w:type="spellEnd"/>
-    </w:p>
-    <w:p>
-      <w:pPr>
-        <w:contextualSpacing w:val="0"/>
-      </w:pPr>
-    </w:p>
-    <w:p>
-      <w:pPr>
-        <w:contextualSpacing w:val="0"/>
-      </w:pPr>
-      <w:r>
-        <w:rPr>
-          <w:rFonts w:ascii="Courier New" w:eastAsia="Courier New" w:hAnsi="Courier New" w:cs="Courier New"/>
-          <w:sz w:val="24"/>
-        </w:rPr>
-        <w:t xml:space="preserve">Usage: </w:t>
-      </w:r>
-      <w:proofErr w:type="spellStart"/>
-      <w:r>
-        <w:rPr>
-          <w:rFonts w:ascii="Courier New" w:eastAsia="Courier New" w:hAnsi="Courier New" w:cs="Courier New"/>
-          <w:sz w:val="24"/>
-        </w:rPr>
-        <w:t>turbine_psuade_doall</w:t>
-      </w:r>
-      <w:proofErr w:type="spellEnd"/>
-      <w:r>
-        <w:rPr>
-          <w:rFonts w:ascii="Courier New" w:eastAsia="Courier New" w:hAnsi="Courier New" w:cs="Courier New"/>
-          <w:sz w:val="24"/>
-        </w:rPr>
-        <w:t xml:space="preserve"> PSUDADE_IN PSUADE_OUT CONFIG_FILE</w:t>
-      </w:r>
-    </w:p>
-    <w:p>
-      <w:pPr>
-        <w:contextualSpacing w:val="0"/>
-      </w:pPr>
-    </w:p>
-    <w:p>
-      <w:pPr>
-        <w:contextualSpacing w:val="0"/>
-      </w:pPr>
-      <w:r>
-        <w:rPr>
-          <w:rFonts w:ascii="Courier New" w:eastAsia="Courier New" w:hAnsi="Courier New" w:cs="Courier New"/>
-          <w:sz w:val="24"/>
-        </w:rPr>
-        <w:t>Takes a PSUADE file and submits</w:t>
-      </w:r>
-      <w:r>
-        <w:rPr>
-          <w:rFonts w:ascii="Courier New" w:eastAsia="Courier New" w:hAnsi="Courier New" w:cs="Courier New"/>
-          <w:sz w:val="24"/>
-        </w:rPr>
-        <w:t xml:space="preserve"> all the jobs contained therein </w:t>
-      </w:r>
-      <w:r>
-        <w:rPr>
-          <w:rFonts w:ascii="Courier New" w:eastAsia="Courier New" w:hAnsi="Courier New" w:cs="Courier New"/>
-          <w:sz w:val="24"/>
-        </w:rPr>
-        <w:t>as a new</w:t>
-      </w:r>
-      <w:r>
-        <w:t xml:space="preserve"> </w:t>
-      </w:r>
-      <w:r>
-        <w:rPr>
-          <w:rFonts w:ascii="Courier New" w:eastAsia="Courier New" w:hAnsi="Courier New" w:cs="Courier New"/>
-          <w:sz w:val="24"/>
-        </w:rPr>
-        <w:t xml:space="preserve">session. Waits for it to </w:t>
-      </w:r>
-      <w:r>
-        <w:rPr>
-          <w:rFonts w:ascii="Courier New" w:eastAsia="Courier New" w:hAnsi="Courier New" w:cs="Courier New"/>
-          <w:sz w:val="24"/>
-        </w:rPr>
-        <w:t xml:space="preserve">return. Writes results to a new </w:t>
-      </w:r>
-      <w:r>
-        <w:rPr>
-          <w:rFonts w:ascii="Courier New" w:eastAsia="Courier New" w:hAnsi="Courier New" w:cs="Courier New"/>
-          <w:sz w:val="24"/>
-        </w:rPr>
-        <w:t>PSUADE file.  (To</w:t>
-      </w:r>
-      <w:r>
-        <w:t xml:space="preserve"> </w:t>
-      </w:r>
-      <w:r>
-        <w:rPr>
-          <w:rFonts w:ascii="Courier New" w:eastAsia="Courier New" w:hAnsi="Courier New" w:cs="Courier New"/>
-          <w:sz w:val="24"/>
-        </w:rPr>
-        <w:t>avoid overwriti</w:t>
-      </w:r>
-      <w:r>
-        <w:rPr>
-          <w:rFonts w:ascii="Courier New" w:eastAsia="Courier New" w:hAnsi="Courier New" w:cs="Courier New"/>
-          <w:sz w:val="24"/>
-        </w:rPr>
-        <w:t xml:space="preserve">ng the original) If a </w:t>
-      </w:r>
-      <w:proofErr w:type="spellStart"/>
-      <w:r>
-        <w:rPr>
-          <w:rFonts w:ascii="Courier New" w:eastAsia="Courier New" w:hAnsi="Courier New" w:cs="Courier New"/>
-          <w:sz w:val="24"/>
-        </w:rPr>
-        <w:t>sessionId</w:t>
-      </w:r>
-      <w:proofErr w:type="spellEnd"/>
-      <w:r>
-        <w:rPr>
-          <w:rFonts w:ascii="Courier New" w:eastAsia="Courier New" w:hAnsi="Courier New" w:cs="Courier New"/>
-          <w:sz w:val="24"/>
-        </w:rPr>
-        <w:t xml:space="preserve"> </w:t>
-      </w:r>
-      <w:r>
-        <w:rPr>
-          <w:rFonts w:ascii="Courier New" w:eastAsia="Courier New" w:hAnsi="Courier New" w:cs="Courier New"/>
-          <w:sz w:val="24"/>
-        </w:rPr>
-        <w:t>is supplied with -s, it is</w:t>
-      </w:r>
-      <w:r>
-        <w:t xml:space="preserve"> </w:t>
-      </w:r>
-      <w:r>
-        <w:rPr>
-          <w:rFonts w:ascii="Courier New" w:eastAsia="Courier New" w:hAnsi="Courier New" w:cs="Courier New"/>
-          <w:sz w:val="24"/>
-        </w:rPr>
-        <w:t>assume</w:t>
-      </w:r>
-      <w:r>
-        <w:rPr>
-          <w:rFonts w:ascii="Courier New" w:eastAsia="Courier New" w:hAnsi="Courier New" w:cs="Courier New"/>
-          <w:sz w:val="24"/>
-        </w:rPr>
-        <w:t xml:space="preserve">d </w:t>
-      </w:r>
-      <w:proofErr w:type="gramStart"/>
-      <w:r>
-        <w:rPr>
-          <w:rFonts w:ascii="Courier New" w:eastAsia="Courier New" w:hAnsi="Courier New" w:cs="Courier New"/>
-          <w:sz w:val="24"/>
-        </w:rPr>
-        <w:t>the create</w:t>
-      </w:r>
-      <w:proofErr w:type="gramEnd"/>
-      <w:r>
-        <w:rPr>
-          <w:rFonts w:ascii="Courier New" w:eastAsia="Courier New" w:hAnsi="Courier New" w:cs="Courier New"/>
-          <w:sz w:val="24"/>
-        </w:rPr>
-        <w:t xml:space="preserve"> and submit process </w:t>
-      </w:r>
-      <w:r>
-        <w:rPr>
-          <w:rFonts w:ascii="Courier New" w:eastAsia="Courier New" w:hAnsi="Courier New" w:cs="Courier New"/>
-          <w:sz w:val="24"/>
-        </w:rPr>
-        <w:t>has already happened, so it simply</w:t>
-      </w:r>
-      <w:r>
-        <w:t xml:space="preserve"> </w:t>
-      </w:r>
-      <w:r>
-        <w:rPr>
-          <w:rFonts w:ascii="Courier New" w:eastAsia="Courier New" w:hAnsi="Courier New" w:cs="Courier New"/>
-          <w:sz w:val="24"/>
-        </w:rPr>
-        <w:t>blocks waiting for results.</w:t>
-      </w:r>
-    </w:p>
-    <w:p>
-      <w:pPr>
-        <w:contextualSpacing w:val="0"/>
-      </w:pPr>
-    </w:p>
-    <w:p>
-      <w:pPr>
-        <w:contextualSpacing w:val="0"/>
-      </w:pPr>
-      <w:r>
-        <w:rPr>
-          <w:rFonts w:ascii="Courier New" w:eastAsia="Courier New" w:hAnsi="Courier New" w:cs="Courier New"/>
-          <w:sz w:val="24"/>
-        </w:rPr>
-        <w:t>Options:</w:t>
-      </w:r>
-    </w:p>
-    <w:p>
-      <w:pPr>
-        <w:contextualSpacing w:val="0"/>
-      </w:pPr>
-      <w:r>
-        <w:rPr>
-          <w:rFonts w:ascii="Courier New" w:eastAsia="Courier New" w:hAnsi="Courier New" w:cs="Courier New"/>
-          <w:sz w:val="24"/>
-        </w:rPr>
-        <w:t xml:space="preserve">  -</w:t>
-      </w:r>
-      <w:proofErr w:type="gramStart"/>
-      <w:r>
-        <w:rPr>
-          <w:rFonts w:ascii="Courier New" w:eastAsia="Courier New" w:hAnsi="Courier New" w:cs="Courier New"/>
-          <w:sz w:val="24"/>
-        </w:rPr>
-        <w:t>h</w:t>
-      </w:r>
-      <w:proofErr w:type="gramEnd"/>
-      <w:r>
-        <w:rPr>
-          <w:rFonts w:ascii="Courier New" w:eastAsia="Courier New" w:hAnsi="Courier New" w:cs="Courier New"/>
-          <w:sz w:val="24"/>
-        </w:rPr>
-        <w:t xml:space="preserve">, --help            show this </w:t>
-      </w:r>
-      <w:r>
-        <w:rPr>
-          <w:rFonts w:ascii="Courier New" w:eastAsia="Courier New" w:hAnsi="Courier New" w:cs="Courier New"/>
-          <w:sz w:val="24"/>
-        </w:rPr>
-        <w:lastRenderedPageBreak/>
-        <w:t>help message and exit</w:t>
-      </w:r>
-    </w:p>
-    <w:p>
-      <w:pPr>
-        <w:contextualSpacing w:val="0"/>
-      </w:pPr>
-      <w:r>
-        <w:rPr>
-          <w:rFonts w:ascii="Courier New" w:eastAsia="Courier New" w:hAnsi="Courier New" w:cs="Courier New"/>
-          <w:sz w:val="24"/>
-        </w:rPr>
-        <w:t xml:space="preserve">  -</w:t>
-      </w:r>
-      <w:proofErr w:type="gramStart"/>
-      <w:r>
-        <w:rPr>
-          <w:rFonts w:ascii="Courier New" w:eastAsia="Courier New" w:hAnsi="Courier New" w:cs="Courier New"/>
-          <w:sz w:val="24"/>
-        </w:rPr>
-        <w:t>p</w:t>
-      </w:r>
-      <w:proofErr w:type="gramEnd"/>
-      <w:r>
-        <w:rPr>
-          <w:rFonts w:ascii="Courier New" w:eastAsia="Courier New" w:hAnsi="Courier New" w:cs="Courier New"/>
-          <w:sz w:val="24"/>
-        </w:rPr>
-        <w:t xml:space="preserve"> PAGE, --page=PAGE  </w:t>
-      </w:r>
-      <w:proofErr w:type="spellStart"/>
-      <w:r>
-        <w:rPr>
-          <w:rFonts w:ascii="Courier New" w:eastAsia="Courier New" w:hAnsi="Courier New" w:cs="Courier New"/>
-          <w:sz w:val="24"/>
-        </w:rPr>
-        <w:t>page</w:t>
-      </w:r>
-      <w:proofErr w:type="spellEnd"/>
-      <w:r>
-        <w:rPr>
-          <w:rFonts w:ascii="Courier New" w:eastAsia="Courier New" w:hAnsi="Courier New" w:cs="Courier New"/>
-          <w:sz w:val="24"/>
-        </w:rPr>
-        <w:t xml:space="preserve"> number</w:t>
-      </w:r>
-    </w:p>
-    <w:p>
-      <w:pPr>
-        <w:contextualSpacing w:val="0"/>
-      </w:pPr>
-      <w:r>
-        <w:rPr>
-          <w:rFonts w:ascii="Courier New" w:eastAsia="Courier New" w:hAnsi="Courier New" w:cs="Courier New"/>
-          <w:sz w:val="24"/>
-        </w:rPr>
-        <w:t xml:space="preserve">  -</w:t>
-      </w:r>
-      <w:proofErr w:type="gramStart"/>
-      <w:r>
-        <w:rPr>
-          <w:rFonts w:ascii="Courier New" w:eastAsia="Courier New" w:hAnsi="Courier New" w:cs="Courier New"/>
-          <w:sz w:val="24"/>
-        </w:rPr>
-        <w:t>r</w:t>
-      </w:r>
-      <w:proofErr w:type="gramEnd"/>
-      <w:r>
-        <w:rPr>
-          <w:rFonts w:ascii="Courier New" w:eastAsia="Courier New" w:hAnsi="Courier New" w:cs="Courier New"/>
-          <w:sz w:val="24"/>
-        </w:rPr>
-        <w:t xml:space="preserve"> RPP, --</w:t>
-      </w:r>
-      <w:proofErr w:type="spellStart"/>
-      <w:r>
-        <w:rPr>
-          <w:rFonts w:ascii="Courier New" w:eastAsia="Courier New" w:hAnsi="Courier New" w:cs="Courier New"/>
-          <w:sz w:val="24"/>
-        </w:rPr>
-        <w:t>rpp</w:t>
-      </w:r>
-      <w:proofErr w:type="spellEnd"/>
-      <w:r>
-        <w:rPr>
-          <w:rFonts w:ascii="Courier New" w:eastAsia="Courier New" w:hAnsi="Courier New" w:cs="Courier New"/>
-          <w:sz w:val="24"/>
-        </w:rPr>
-        <w:t>=RPP     results per page</w:t>
-      </w:r>
-    </w:p>
-    <w:p>
-      <w:pPr>
-        <w:contextualSpacing w:val="0"/>
-      </w:pPr>
-      <w:r>
-        <w:rPr>
-          <w:rFonts w:ascii="Courier New" w:eastAsia="Courier New" w:hAnsi="Courier New" w:cs="Courier New"/>
-          <w:sz w:val="24"/>
-        </w:rPr>
-        <w:t xml:space="preserve">  -</w:t>
-      </w:r>
-      <w:proofErr w:type="gramStart"/>
-      <w:r>
-        <w:rPr>
-          <w:rFonts w:ascii="Courier New" w:eastAsia="Courier New" w:hAnsi="Courier New" w:cs="Courier New"/>
-          <w:sz w:val="24"/>
-        </w:rPr>
-        <w:t>v</w:t>
-      </w:r>
-      <w:proofErr w:type="gramEnd"/>
-      <w:r>
-        <w:rPr>
-          <w:rFonts w:ascii="Courier New" w:eastAsia="Courier New" w:hAnsi="Courier New" w:cs="Courier New"/>
-          <w:sz w:val="24"/>
-        </w:rPr>
-        <w:t xml:space="preserve">, --verbose         </w:t>
-      </w:r>
-      <w:proofErr w:type="spellStart"/>
-      <w:r>
-        <w:rPr>
-          <w:rFonts w:ascii="Courier New" w:eastAsia="Courier New" w:hAnsi="Courier New" w:cs="Courier New"/>
-          <w:sz w:val="24"/>
-        </w:rPr>
-        <w:t>verbose</w:t>
-      </w:r>
-      <w:proofErr w:type="spellEnd"/>
-      <w:r>
-        <w:rPr>
-          <w:rFonts w:ascii="Courier New" w:eastAsia="Courier New" w:hAnsi="Courier New" w:cs="Courier New"/>
-          <w:sz w:val="24"/>
-        </w:rPr>
-        <w:t xml:space="preserve"> output</w:t>
-      </w:r>
-    </w:p>
-    <w:p>
-      <w:pPr>
-        <w:contextualSpacing w:val="0"/>
-      </w:pPr>
     </w:p>
     <w:p>
       <w:pPr>
@@ -4527,11 +4208,11 @@
         <w:pStyle w:val="Heading3"/>
         <w:contextualSpacing w:val="0"/>
       </w:pPr>
-      <w:bookmarkStart w:id="18" w:name="h.4guvnuuvfmid" w:colFirst="0" w:colLast="0"/>
+      <w:bookmarkStart w:id="18" w:name="h.pbde3wizspmb" w:colFirst="0" w:colLast="0"/>
       <w:bookmarkEnd w:id="18"/>
       <w:proofErr w:type="gramStart"/>
       <w:r>
-        <w:t xml:space="preserve">A.1.2  </w:t>
+        <w:t xml:space="preserve">A.1.1  </w:t>
       </w:r>
       <w:proofErr w:type="spellStart"/>
       <w:r>
@@ -4539,7 +4220,7 @@
       </w:r>
       <w:proofErr w:type="gramEnd"/>
       <w:r>
-        <w:t>_psuade_get_results</w:t>
+        <w:t>_psuade_doall</w:t>
       </w:r>
       <w:proofErr w:type="spellEnd"/>
     </w:p>
@@ -4565,32 +4246,160 @@
           <w:rFonts w:ascii="Courier New" w:eastAsia="Courier New" w:hAnsi="Courier New" w:cs="Courier New"/>
           <w:sz w:val="24"/>
         </w:rPr>
-        <w:t>turbine_psuade_get_results</w:t>
-      </w:r>
-      <w:proofErr w:type="spellEnd"/>
-      <w:r>
-        <w:rPr>
-          <w:rFonts w:ascii="Courier New" w:eastAsia="Courier New" w:hAnsi="Courier New" w:cs="Courier New"/>
-          <w:sz w:val="24"/>
-        </w:rPr>
-        <w:t xml:space="preserve"> SESSIONID PSUADE_IN PSUADE_OUT CONFIG_FILE</w:t>
-      </w:r>
-    </w:p>
-    <w:p>
-      <w:pPr>
-        <w:contextualSpacing w:val="0"/>
-      </w:pPr>
-    </w:p>
-    <w:p>
-      <w:pPr>
-        <w:contextualSpacing w:val="0"/>
-      </w:pPr>
-      <w:r>
-        <w:rPr>
-          <w:rFonts w:ascii="Courier New" w:eastAsia="Courier New" w:hAnsi="Courier New" w:cs="Courier New"/>
-          <w:sz w:val="24"/>
-        </w:rPr>
-        <w:t xml:space="preserve"> Gets all jobs from the session and writes them to a PSUADE file</w:t>
+        <w:t>turbine_psuade_doall</w:t>
+      </w:r>
+      <w:proofErr w:type="spellEnd"/>
+      <w:r>
+        <w:rPr>
+          <w:rFonts w:ascii="Courier New" w:eastAsia="Courier New" w:hAnsi="Courier New" w:cs="Courier New"/>
+          <w:sz w:val="24"/>
+        </w:rPr>
+        <w:t xml:space="preserve"> PSUDADE_IN PSUADE_OUT CONFIG_FILE</w:t>
+      </w:r>
+    </w:p>
+    <w:p>
+      <w:pPr>
+        <w:contextualSpacing w:val="0"/>
+      </w:pPr>
+    </w:p>
+    <w:p>
+      <w:pPr>
+        <w:contextualSpacing w:val="0"/>
+      </w:pPr>
+      <w:r>
+        <w:rPr>
+          <w:rFonts w:ascii="Courier New" w:eastAsia="Courier New" w:hAnsi="Courier New" w:cs="Courier New"/>
+          <w:sz w:val="24"/>
+        </w:rPr>
+        <w:t>Takes a PSUADE file and submits</w:t>
+      </w:r>
+      <w:r>
+        <w:rPr>
+          <w:rFonts w:ascii="Courier New" w:eastAsia="Courier New" w:hAnsi="Courier New" w:cs="Courier New"/>
+          <w:sz w:val="24"/>
+        </w:rPr>
+        <w:t xml:space="preserve"> all the jobs contained therein </w:t>
+      </w:r>
+      <w:r>
+        <w:rPr>
+          <w:rFonts w:ascii="Courier New" w:eastAsia="Courier New" w:hAnsi="Courier New" w:cs="Courier New"/>
+          <w:sz w:val="24"/>
+        </w:rPr>
+        <w:t>as a new</w:t>
+      </w:r>
+      <w:r>
+        <w:t xml:space="preserve"> </w:t>
+      </w:r>
+      <w:r>
+        <w:rPr>
+          <w:rFonts w:ascii="Courier New" w:eastAsia="Courier New" w:hAnsi="Courier New" w:cs="Courier New"/>
+          <w:sz w:val="24"/>
+        </w:rPr>
+        <w:t xml:space="preserve">session. Waits for it to </w:t>
+      </w:r>
+      <w:r>
+        <w:rPr>
+          <w:rFonts w:ascii="Courier New" w:eastAsia="Courier New" w:hAnsi="Courier New" w:cs="Courier New"/>
+          <w:sz w:val="24"/>
+        </w:rPr>
+        <w:t xml:space="preserve">return. Writes results to a new </w:t>
+      </w:r>
+      <w:r>
+        <w:rPr>
+          <w:rFonts w:ascii="Courier New" w:eastAsia="Courier New" w:hAnsi="Courier New" w:cs="Courier New"/>
+          <w:sz w:val="24"/>
+        </w:rPr>
+        <w:t>PSUADE file.  (To</w:t>
+      </w:r>
+      <w:r>
+        <w:t xml:space="preserve"> </w:t>
+      </w:r>
+      <w:r>
+        <w:rPr>
+          <w:rFonts w:ascii="Courier New" w:eastAsia="Courier New" w:hAnsi="Courier New" w:cs="Courier New"/>
+          <w:sz w:val="24"/>
+        </w:rPr>
+        <w:t>avoid overwriti</w:t>
+      </w:r>
+      <w:r>
+        <w:rPr>
+          <w:rFonts w:ascii="Courier New" w:eastAsia="Courier New" w:hAnsi="Courier New" w:cs="Courier New"/>
+          <w:sz w:val="24"/>
+        </w:rPr>
+        <w:t xml:space="preserve">ng the original) If a </w:t>
+      </w:r>
+      <w:proofErr w:type="spellStart"/>
+      <w:r>
+        <w:rPr>
+          <w:rFonts w:ascii="Courier New" w:eastAsia="Courier New" w:hAnsi="Courier New" w:cs="Courier New"/>
+          <w:sz w:val="24"/>
+        </w:rPr>
+        <w:t>sessionId</w:t>
+      </w:r>
+      <w:proofErr w:type="spellEnd"/>
+      <w:r>
+        <w:rPr>
+          <w:rFonts w:ascii="Courier New" w:eastAsia="Courier New" w:hAnsi="Courier New" w:cs="Courier New"/>
+          <w:sz w:val="24"/>
+        </w:rPr>
+        <w:t xml:space="preserve"> </w:t>
+      </w:r>
+      <w:r>
+        <w:rPr>
+          <w:rFonts w:ascii="Courier New" w:eastAsia="Courier New" w:hAnsi="Courier New" w:cs="Courier New"/>
+          <w:sz w:val="24"/>
+        </w:rPr>
+        <w:t>is supplied with -s, it is</w:t>
+      </w:r>
+      <w:r>
+        <w:t xml:space="preserve"> </w:t>
+      </w:r>
+      <w:r>
+        <w:rPr>
+          <w:rFonts w:ascii="Courier New" w:eastAsia="Courier New" w:hAnsi="Courier New" w:cs="Courier New"/>
+          <w:sz w:val="24"/>
+        </w:rPr>
+        <w:t>assume</w:t>
+      </w:r>
+      <w:r>
+        <w:rPr>
+          <w:rFonts w:ascii="Courier New" w:eastAsia="Courier New" w:hAnsi="Courier New" w:cs="Courier New"/>
+          <w:sz w:val="24"/>
+        </w:rPr>
+        <w:t xml:space="preserve">d </w:t>
+      </w:r>
+      <w:proofErr w:type="gramStart"/>
+      <w:r>
+        <w:rPr>
+          <w:rFonts w:ascii="Courier New" w:eastAsia="Courier New" w:hAnsi="Courier New" w:cs="Courier New"/>
+          <w:sz w:val="24"/>
+        </w:rPr>
+        <w:t>the create</w:t>
+      </w:r>
+      <w:proofErr w:type="gramEnd"/>
+      <w:r>
+        <w:rPr>
+          <w:rFonts w:ascii="Courier New" w:eastAsia="Courier New" w:hAnsi="Courier New" w:cs="Courier New"/>
+          <w:sz w:val="24"/>
+        </w:rPr>
+        <w:t xml:space="preserve"> and submit process </w:t>
+      </w:r>
+      <w:r>
+        <w:rPr>
+          <w:rFonts w:ascii="Courier New" w:eastAsia="Courier New" w:hAnsi="Courier New" w:cs="Courier New"/>
+          <w:sz w:val="24"/>
+        </w:rPr>
+        <w:t>has already happened, so it simply</w:t>
+      </w:r>
+      <w:r>
+        <w:t xml:space="preserve"> </w:t>
+      </w:r>
+      <w:r>
+        <w:rPr>
+          <w:rFonts w:ascii="Courier New" w:eastAsia="Courier New" w:hAnsi="Courier New" w:cs="Courier New"/>
+          <w:sz w:val="24"/>
+        </w:rPr>
+        <w:t>blocks waiting for results.</w:t>
       </w:r>
     </w:p>
     <w:p>
@@ -4785,11 +4594,11 @@
         <w:pStyle w:val="Heading3"/>
         <w:contextualSpacing w:val="0"/>
       </w:pPr>
-      <w:bookmarkStart w:id="19" w:name="h.cg458d45qab5" w:colFirst="0" w:colLast="0"/>
+      <w:bookmarkStart w:id="19" w:name="h.4guvnuuvfmid" w:colFirst="0" w:colLast="0"/>
       <w:bookmarkEnd w:id="19"/>
       <w:proofErr w:type="gramStart"/>
       <w:r>
-        <w:t xml:space="preserve">D.1.3  </w:t>
+        <w:t xml:space="preserve">A.1.2  </w:t>
       </w:r>
       <w:proofErr w:type="spellStart"/>
       <w:r>
@@ -4797,7 +4606,7 @@
       </w:r>
       <w:proofErr w:type="gramEnd"/>
       <w:r>
-        <w:t>_psuade_launch</w:t>
+        <w:t>_psuade_get_results</w:t>
       </w:r>
       <w:proofErr w:type="spellEnd"/>
     </w:p>
@@ -4823,58 +4632,32 @@
           <w:rFonts w:ascii="Courier New" w:eastAsia="Courier New" w:hAnsi="Courier New" w:cs="Courier New"/>
           <w:sz w:val="24"/>
         </w:rPr>
-        <w:t>turbine_psuade_launch</w:t>
-      </w:r>
-      <w:proofErr w:type="spellEnd"/>
-      <w:r>
-        <w:rPr>
-          <w:rFonts w:ascii="Courier New" w:eastAsia="Courier New" w:hAnsi="Courier New" w:cs="Courier New"/>
-          <w:sz w:val="24"/>
-        </w:rPr>
-        <w:t xml:space="preserve"> PSUADE_IN CONFIG_FILE</w:t>
-      </w:r>
-    </w:p>
-    <w:p>
-      <w:pPr>
-        <w:contextualSpacing w:val="0"/>
-      </w:pPr>
-    </w:p>
-    <w:p>
-      <w:pPr>
-        <w:contextualSpacing w:val="0"/>
-      </w:pPr>
-      <w:r>
-        <w:rPr>
-          <w:rFonts w:ascii="Courier New" w:eastAsia="Courier New" w:hAnsi="Courier New" w:cs="Courier New"/>
-          <w:sz w:val="24"/>
-        </w:rPr>
-        <w:t>Takes a PSUADE file and submits all the jobs contained therein as a new</w:t>
-      </w:r>
-      <w:r>
-        <w:t xml:space="preserve"> </w:t>
-      </w:r>
-      <w:r>
-        <w:rPr>
-          <w:rFonts w:ascii="Courier New" w:eastAsia="Courier New" w:hAnsi="Courier New" w:cs="Courier New"/>
-          <w:sz w:val="24"/>
-        </w:rPr>
-        <w:t xml:space="preserve">session. Returns </w:t>
-      </w:r>
-      <w:proofErr w:type="spellStart"/>
-      <w:r>
-        <w:rPr>
-          <w:rFonts w:ascii="Courier New" w:eastAsia="Courier New" w:hAnsi="Courier New" w:cs="Courier New"/>
-          <w:sz w:val="24"/>
-        </w:rPr>
-        <w:t>immediatly</w:t>
-      </w:r>
-      <w:proofErr w:type="spellEnd"/>
-      <w:r>
-        <w:rPr>
-          <w:rFonts w:ascii="Courier New" w:eastAsia="Courier New" w:hAnsi="Courier New" w:cs="Courier New"/>
-          <w:sz w:val="24"/>
-        </w:rPr>
-        <w:t>.</w:t>
+        <w:t>turbine_psuade_get_results</w:t>
+      </w:r>
+      <w:proofErr w:type="spellEnd"/>
+      <w:r>
+        <w:rPr>
+          <w:rFonts w:ascii="Courier New" w:eastAsia="Courier New" w:hAnsi="Courier New" w:cs="Courier New"/>
+          <w:sz w:val="24"/>
+        </w:rPr>
+        <w:t xml:space="preserve"> SESSIONID PSUADE_IN PSUADE_OUT CONFIG_FILE</w:t>
+      </w:r>
+    </w:p>
+    <w:p>
+      <w:pPr>
+        <w:contextualSpacing w:val="0"/>
+      </w:pPr>
+    </w:p>
+    <w:p>
+      <w:pPr>
+        <w:contextualSpacing w:val="0"/>
+      </w:pPr>
+      <w:r>
+        <w:rPr>
+          <w:rFonts w:ascii="Courier New" w:eastAsia="Courier New" w:hAnsi="Courier New" w:cs="Courier New"/>
+          <w:sz w:val="24"/>
+        </w:rPr>
+        <w:t xml:space="preserve"> Gets all jobs from the session and writes them to a PSUADE file</w:t>
       </w:r>
     </w:p>
     <w:p>
@@ -4919,7 +4702,139 @@
           <w:rFonts w:ascii="Courier New" w:eastAsia="Courier New" w:hAnsi="Courier New" w:cs="Courier New"/>
           <w:sz w:val="24"/>
         </w:rPr>
-        <w:t>, --help  show this help message and exit</w:t>
+        <w:t>, --help            show this help message and exit</w:t>
+      </w:r>
+    </w:p>
+    <w:p>
+      <w:pPr>
+        <w:contextualSpacing w:val="0"/>
+      </w:pPr>
+      <w:r>
+        <w:rPr>
+          <w:rFonts w:ascii="Courier New" w:eastAsia="Courier New" w:hAnsi="Courier New" w:cs="Courier New"/>
+          <w:sz w:val="24"/>
+        </w:rPr>
+        <w:t xml:space="preserve">  -</w:t>
+      </w:r>
+      <w:proofErr w:type="gramStart"/>
+      <w:r>
+        <w:rPr>
+          <w:rFonts w:ascii="Courier New" w:eastAsia="Courier New" w:hAnsi="Courier New" w:cs="Courier New"/>
+          <w:sz w:val="24"/>
+        </w:rPr>
+        <w:t>p</w:t>
+      </w:r>
+      <w:proofErr w:type="gramEnd"/>
+      <w:r>
+        <w:rPr>
+          <w:rFonts w:ascii="Courier New" w:eastAsia="Courier New" w:hAnsi="Courier New" w:cs="Courier New"/>
+          <w:sz w:val="24"/>
+        </w:rPr>
+        <w:t xml:space="preserve"> PAGE, --page=PAGE  </w:t>
+      </w:r>
+      <w:proofErr w:type="spellStart"/>
+      <w:r>
+        <w:rPr>
+          <w:rFonts w:ascii="Courier New" w:eastAsia="Courier New" w:hAnsi="Courier New" w:cs="Courier New"/>
+          <w:sz w:val="24"/>
+        </w:rPr>
+        <w:t>page</w:t>
+      </w:r>
+      <w:proofErr w:type="spellEnd"/>
+      <w:r>
+        <w:rPr>
+          <w:rFonts w:ascii="Courier New" w:eastAsia="Courier New" w:hAnsi="Courier New" w:cs="Courier New"/>
+          <w:sz w:val="24"/>
+        </w:rPr>
+        <w:t xml:space="preserve"> number</w:t>
+      </w:r>
+    </w:p>
+    <w:p>
+      <w:pPr>
+        <w:contextualSpacing w:val="0"/>
+      </w:pPr>
+      <w:r>
+        <w:rPr>
+          <w:rFonts w:ascii="Courier New" w:eastAsia="Courier New" w:hAnsi="Courier New" w:cs="Courier New"/>
+          <w:sz w:val="24"/>
+        </w:rPr>
+        <w:t xml:space="preserve">  -</w:t>
+      </w:r>
+      <w:proofErr w:type="gramStart"/>
+      <w:r>
+        <w:rPr>
+          <w:rFonts w:ascii="Courier New" w:eastAsia="Courier New" w:hAnsi="Courier New" w:cs="Courier New"/>
+          <w:sz w:val="24"/>
+        </w:rPr>
+        <w:t>r</w:t>
+      </w:r>
+      <w:proofErr w:type="gramEnd"/>
+      <w:r>
+        <w:rPr>
+          <w:rFonts w:ascii="Courier New" w:eastAsia="Courier New" w:hAnsi="Courier New" w:cs="Courier New"/>
+          <w:sz w:val="24"/>
+        </w:rPr>
+        <w:t xml:space="preserve"> RPP, --</w:t>
+      </w:r>
+      <w:proofErr w:type="spellStart"/>
+      <w:r>
+        <w:rPr>
+          <w:rFonts w:ascii="Courier New" w:eastAsia="Courier New" w:hAnsi="Courier New" w:cs="Courier New"/>
+          <w:sz w:val="24"/>
+        </w:rPr>
+        <w:t>rpp</w:t>
+      </w:r>
+      <w:proofErr w:type="spellEnd"/>
+      <w:r>
+        <w:rPr>
+          <w:rFonts w:ascii="Courier New" w:eastAsia="Courier New" w:hAnsi="Courier New" w:cs="Courier New"/>
+          <w:sz w:val="24"/>
+        </w:rPr>
+        <w:t>=RPP     results per page</w:t>
+      </w:r>
+    </w:p>
+    <w:p>
+      <w:pPr>
+        <w:contextualSpacing w:val="0"/>
+      </w:pPr>
+      <w:r>
+        <w:rPr>
+          <w:rFonts w:ascii="Courier New" w:eastAsia="Courier New" w:hAnsi="Courier New" w:cs="Courier New"/>
+          <w:sz w:val="24"/>
+        </w:rPr>
+        <w:t xml:space="preserve">  -</w:t>
+      </w:r>
+      <w:proofErr w:type="gramStart"/>
+      <w:r>
+        <w:rPr>
+          <w:rFonts w:ascii="Courier New" w:eastAsia="Courier New" w:hAnsi="Courier New" w:cs="Courier New"/>
+          <w:sz w:val="24"/>
+        </w:rPr>
+        <w:t>v</w:t>
+      </w:r>
+      <w:proofErr w:type="gramEnd"/>
+      <w:r>
+        <w:rPr>
+          <w:rFonts w:ascii="Courier New" w:eastAsia="Courier New" w:hAnsi="Courier New" w:cs="Courier New"/>
+          <w:sz w:val="24"/>
+        </w:rPr>
+        <w:t xml:space="preserve">, --verbose         </w:t>
+      </w:r>
+      <w:proofErr w:type="spellStart"/>
+      <w:r>
+        <w:rPr>
+          <w:rFonts w:ascii="Courier New" w:eastAsia="Courier New" w:hAnsi="Courier New" w:cs="Courier New"/>
+          <w:sz w:val="24"/>
+        </w:rPr>
+        <w:t>verbose</w:t>
+      </w:r>
+      <w:proofErr w:type="spellEnd"/>
+      <w:r>
+        <w:rPr>
+          <w:rFonts w:ascii="Courier New" w:eastAsia="Courier New" w:hAnsi="Courier New" w:cs="Courier New"/>
+          <w:sz w:val="24"/>
+        </w:rPr>
+        <w:t xml:space="preserve"> output</w:t>
       </w:r>
     </w:p>
     <w:p>
@@ -4937,11 +4852,11 @@
         <w:pStyle w:val="Heading3"/>
         <w:contextualSpacing w:val="0"/>
       </w:pPr>
-      <w:bookmarkStart w:id="20" w:name="h.7hnubvwy9fyf" w:colFirst="0" w:colLast="0"/>
+      <w:bookmarkStart w:id="20" w:name="h.cg458d45qab5" w:colFirst="0" w:colLast="0"/>
       <w:bookmarkEnd w:id="20"/>
       <w:proofErr w:type="gramStart"/>
       <w:r>
-        <w:t xml:space="preserve">D.1.4  </w:t>
+        <w:t xml:space="preserve">D.1.3  </w:t>
       </w:r>
       <w:proofErr w:type="spellStart"/>
       <w:r>
@@ -4949,7 +4864,7 @@
       </w:r>
       <w:proofErr w:type="gramEnd"/>
       <w:r>
-        <w:t>_psuade_stop</w:t>
+        <w:t>_psuade_launch</w:t>
       </w:r>
       <w:proofErr w:type="spellEnd"/>
     </w:p>
@@ -4975,23 +4890,95 @@
           <w:rFonts w:ascii="Courier New" w:eastAsia="Courier New" w:hAnsi="Courier New" w:cs="Courier New"/>
           <w:sz w:val="24"/>
         </w:rPr>
-        <w:t>turbine_psuade_stop</w:t>
-      </w:r>
-      <w:proofErr w:type="spellEnd"/>
-      <w:r>
-        <w:rPr>
-          <w:rFonts w:ascii="Courier New" w:eastAsia="Courier New" w:hAnsi="Courier New" w:cs="Courier New"/>
-          <w:sz w:val="24"/>
-        </w:rPr>
+        <w:t>turbine_psuade_launch</w:t>
+      </w:r>
+      <w:proofErr w:type="spellEnd"/>
+      <w:r>
+        <w:rPr>
+          <w:rFonts w:ascii="Courier New" w:eastAsia="Courier New" w:hAnsi="Courier New" w:cs="Courier New"/>
+          <w:sz w:val="24"/>
+        </w:rPr>
+        <w:t xml:space="preserve"> PSUADE_IN CONFIG_FILE</w:t>
+      </w:r>
+    </w:p>
+    <w:p>
+      <w:pPr>
+        <w:contextualSpacing w:val="0"/>
+      </w:pPr>
+    </w:p>
+    <w:p>
+      <w:pPr>
+        <w:contextualSpacing w:val="0"/>
+      </w:pPr>
+      <w:r>
+        <w:rPr>
+          <w:rFonts w:ascii="Courier New" w:eastAsia="Courier New" w:hAnsi="Courier New" w:cs="Courier New"/>
+          <w:sz w:val="24"/>
+        </w:rPr>
+        <w:t>Takes a PSUADE file and submits all the jobs contained therein as a new</w:t>
+      </w:r>
+      <w:r>
         <w:t xml:space="preserve"> </w:t>
       </w:r>
+      <w:r>
+        <w:rPr>
+          <w:rFonts w:ascii="Courier New" w:eastAsia="Courier New" w:hAnsi="Courier New" w:cs="Courier New"/>
+          <w:sz w:val="24"/>
+        </w:rPr>
+        <w:t xml:space="preserve">session. Returns </w:t>
+      </w:r>
+      <w:proofErr w:type="spellStart"/>
+      <w:r>
+        <w:rPr>
+          <w:rFonts w:ascii="Courier New" w:eastAsia="Courier New" w:hAnsi="Courier New" w:cs="Courier New"/>
+          <w:sz w:val="24"/>
+        </w:rPr>
+        <w:t>immediatly</w:t>
+      </w:r>
+      <w:proofErr w:type="spellEnd"/>
+      <w:r>
+        <w:rPr>
+          <w:rFonts w:ascii="Courier New" w:eastAsia="Courier New" w:hAnsi="Courier New" w:cs="Courier New"/>
+          <w:sz w:val="24"/>
+        </w:rPr>
+        <w:t>.</w:t>
+      </w:r>
+    </w:p>
+    <w:p>
+      <w:pPr>
+        <w:contextualSpacing w:val="0"/>
+      </w:pPr>
+    </w:p>
+    <w:p>
+      <w:pPr>
+        <w:contextualSpacing w:val="0"/>
+      </w:pPr>
+      <w:r>
+        <w:rPr>
+          <w:rFonts w:ascii="Courier New" w:eastAsia="Courier New" w:hAnsi="Courier New" w:cs="Courier New"/>
+          <w:sz w:val="24"/>
+        </w:rPr>
+        <w:t>Options:</w:t>
+      </w:r>
+    </w:p>
+    <w:p>
+      <w:pPr>
+        <w:contextualSpacing w:val="0"/>
+      </w:pPr>
+      <w:r>
+        <w:rPr>
+          <w:rFonts w:ascii="Courier New" w:eastAsia="Courier New" w:hAnsi="Courier New" w:cs="Courier New"/>
+          <w:sz w:val="24"/>
+        </w:rPr>
+        <w:t xml:space="preserve">  -</w:t>
+      </w:r>
       <w:proofErr w:type="gramStart"/>
       <w:r>
         <w:rPr>
           <w:rFonts w:ascii="Courier New" w:eastAsia="Courier New" w:hAnsi="Courier New" w:cs="Courier New"/>
           <w:sz w:val="24"/>
         </w:rPr>
-        <w:t>SESSIONID  CONFIG</w:t>
+        <w:t>h</w:t>
       </w:r>
       <w:proofErr w:type="gramEnd"/>
       <w:r>
@@ -4999,86 +4986,6 @@
           <w:rFonts w:ascii="Courier New" w:eastAsia="Courier New" w:hAnsi="Courier New" w:cs="Courier New"/>
           <w:sz w:val="24"/>
         </w:rPr>
-        <w:t>_FILE</w:t>
-      </w:r>
-    </w:p>
-    <w:p>
-      <w:pPr>
-        <w:contextualSpacing w:val="0"/>
-      </w:pPr>
-    </w:p>
-    <w:p>
-      <w:pPr>
-        <w:contextualSpacing w:val="0"/>
-      </w:pPr>
-      <w:r>
-        <w:rPr>
-          <w:rFonts w:ascii="Courier New" w:eastAsia="Courier New" w:hAnsi="Courier New" w:cs="Courier New"/>
-          <w:sz w:val="24"/>
-        </w:rPr>
-        <w:t>S</w:t>
-      </w:r>
-      <w:r>
-        <w:rPr>
-          <w:rFonts w:ascii="Courier New" w:eastAsia="Courier New" w:hAnsi="Courier New" w:cs="Courier New"/>
-          <w:sz w:val="24"/>
-        </w:rPr>
-        <w:t>ession resource utility, stops jobs in session in state submit. Works for</w:t>
-      </w:r>
-      <w:r>
-        <w:t xml:space="preserve"> </w:t>
-      </w:r>
-      <w:r>
-        <w:rPr>
-          <w:rFonts w:ascii="Courier New" w:eastAsia="Courier New" w:hAnsi="Courier New" w:cs="Courier New"/>
-          <w:sz w:val="24"/>
-        </w:rPr>
-        <w:t>both local and gateway runs, so it's useful for the GUI.</w:t>
-      </w:r>
-    </w:p>
-    <w:p>
-      <w:pPr>
-        <w:contextualSpacing w:val="0"/>
-      </w:pPr>
-    </w:p>
-    <w:p>
-      <w:pPr>
-        <w:contextualSpacing w:val="0"/>
-      </w:pPr>
-      <w:r>
-        <w:rPr>
-          <w:rFonts w:ascii="Courier New" w:eastAsia="Courier New" w:hAnsi="Courier New" w:cs="Courier New"/>
-          <w:sz w:val="24"/>
-        </w:rPr>
-        <w:t>Options:</w:t>
-      </w:r>
-    </w:p>
-    <w:p>
-      <w:pPr>
-        <w:contextualSpacing w:val="0"/>
-      </w:pPr>
-      <w:r>
-        <w:rPr>
-          <w:rFonts w:ascii="Courier New" w:eastAsia="Courier New" w:hAnsi="Courier New" w:cs="Courier New"/>
-          <w:sz w:val="24"/>
-        </w:rPr>
-        <w:lastRenderedPageBreak/>
-        <w:t xml:space="preserve">  -</w:t>
-      </w:r>
-      <w:proofErr w:type="gramStart"/>
-      <w:r>
-        <w:rPr>
-          <w:rFonts w:ascii="Courier New" w:eastAsia="Courier New" w:hAnsi="Courier New" w:cs="Courier New"/>
-          <w:sz w:val="24"/>
-        </w:rPr>
-        <w:t>h</w:t>
-      </w:r>
-      <w:proofErr w:type="gramEnd"/>
-      <w:r>
-        <w:rPr>
-          <w:rFonts w:ascii="Courier New" w:eastAsia="Courier New" w:hAnsi="Courier New" w:cs="Courier New"/>
-          <w:sz w:val="24"/>
-        </w:rPr>
         <w:t>, --help  show this help message and exit</w:t>
       </w:r>
     </w:p>
@@ -5089,14 +4996,19 @@
     </w:p>
     <w:p>
       <w:pPr>
+        <w:contextualSpacing w:val="0"/>
+      </w:pPr>
+    </w:p>
+    <w:p>
+      <w:pPr>
         <w:pStyle w:val="Heading3"/>
         <w:contextualSpacing w:val="0"/>
       </w:pPr>
-      <w:bookmarkStart w:id="21" w:name="h.mw8l8fwf7fxq" w:colFirst="0" w:colLast="0"/>
+      <w:bookmarkStart w:id="21" w:name="h.7hnubvwy9fyf" w:colFirst="0" w:colLast="0"/>
       <w:bookmarkEnd w:id="21"/>
       <w:proofErr w:type="gramStart"/>
       <w:r>
-        <w:t xml:space="preserve">D.1.5  </w:t>
+        <w:t xml:space="preserve">D.1.4  </w:t>
       </w:r>
       <w:proofErr w:type="spellStart"/>
       <w:r>
@@ -5104,24 +5016,25 @@
       </w:r>
       <w:proofErr w:type="gramEnd"/>
       <w:r>
-        <w:t>_psuade_unfinished</w:t>
-      </w:r>
-      <w:proofErr w:type="spellEnd"/>
-    </w:p>
-    <w:p>
-      <w:pPr>
-        <w:contextualSpacing w:val="0"/>
-      </w:pPr>
-    </w:p>
-    <w:p>
-      <w:pPr>
-        <w:contextualSpacing w:val="0"/>
-      </w:pPr>
-      <w:r>
-        <w:rPr>
-          <w:rFonts w:ascii="Courier New" w:eastAsia="Courier New" w:hAnsi="Courier New" w:cs="Courier New"/>
-          <w:sz w:val="24"/>
-        </w:rPr>
+        <w:t>_psuade_stop</w:t>
+      </w:r>
+      <w:proofErr w:type="spellEnd"/>
+    </w:p>
+    <w:p>
+      <w:pPr>
+        <w:contextualSpacing w:val="0"/>
+      </w:pPr>
+    </w:p>
+    <w:p>
+      <w:pPr>
+        <w:contextualSpacing w:val="0"/>
+      </w:pPr>
+      <w:r>
+        <w:rPr>
+          <w:rFonts w:ascii="Courier New" w:eastAsia="Courier New" w:hAnsi="Courier New" w:cs="Courier New"/>
+          <w:sz w:val="24"/>
+        </w:rPr>
+        <w:lastRenderedPageBreak/>
         <w:t xml:space="preserve">Usage: </w:t>
       </w:r>
       <w:proofErr w:type="spellStart"/>
@@ -5130,32 +5043,65 @@
           <w:rFonts w:ascii="Courier New" w:eastAsia="Courier New" w:hAnsi="Courier New" w:cs="Courier New"/>
           <w:sz w:val="24"/>
         </w:rPr>
-        <w:t>turbine_psuade_unfinished</w:t>
-      </w:r>
-      <w:proofErr w:type="spellEnd"/>
-      <w:r>
-        <w:rPr>
-          <w:rFonts w:ascii="Courier New" w:eastAsia="Courier New" w:hAnsi="Courier New" w:cs="Courier New"/>
-          <w:sz w:val="24"/>
-        </w:rPr>
-        <w:t xml:space="preserve"> [options] SESSIONID CONFIG_FILE</w:t>
-      </w:r>
-    </w:p>
-    <w:p>
-      <w:pPr>
-        <w:contextualSpacing w:val="0"/>
-      </w:pPr>
-    </w:p>
-    <w:p>
-      <w:pPr>
-        <w:contextualSpacing w:val="0"/>
-      </w:pPr>
-      <w:r>
-        <w:rPr>
-          <w:rFonts w:ascii="Courier New" w:eastAsia="Courier New" w:hAnsi="Courier New" w:cs="Courier New"/>
-          <w:sz w:val="24"/>
-        </w:rPr>
-        <w:t>Reports how many jobs remain unfinished in the session (Useful for UQ GUI)</w:t>
+        <w:t>turbine_psuade_stop</w:t>
+      </w:r>
+      <w:proofErr w:type="spellEnd"/>
+      <w:r>
+        <w:rPr>
+          <w:rFonts w:ascii="Courier New" w:eastAsia="Courier New" w:hAnsi="Courier New" w:cs="Courier New"/>
+          <w:sz w:val="24"/>
+        </w:rPr>
+        <w:t xml:space="preserve"> </w:t>
+      </w:r>
+      <w:proofErr w:type="gramStart"/>
+      <w:r>
+        <w:rPr>
+          <w:rFonts w:ascii="Courier New" w:eastAsia="Courier New" w:hAnsi="Courier New" w:cs="Courier New"/>
+          <w:sz w:val="24"/>
+        </w:rPr>
+        <w:t>SESSIONID  CONFIG</w:t>
+      </w:r>
+      <w:proofErr w:type="gramEnd"/>
+      <w:r>
+        <w:rPr>
+          <w:rFonts w:ascii="Courier New" w:eastAsia="Courier New" w:hAnsi="Courier New" w:cs="Courier New"/>
+          <w:sz w:val="24"/>
+        </w:rPr>
+        <w:t>_FILE</w:t>
+      </w:r>
+    </w:p>
+    <w:p>
+      <w:pPr>
+        <w:contextualSpacing w:val="0"/>
+      </w:pPr>
+    </w:p>
+    <w:p>
+      <w:pPr>
+        <w:contextualSpacing w:val="0"/>
+      </w:pPr>
+      <w:r>
+        <w:rPr>
+          <w:rFonts w:ascii="Courier New" w:eastAsia="Courier New" w:hAnsi="Courier New" w:cs="Courier New"/>
+          <w:sz w:val="24"/>
+        </w:rPr>
+        <w:t>S</w:t>
+      </w:r>
+      <w:r>
+        <w:rPr>
+          <w:rFonts w:ascii="Courier New" w:eastAsia="Courier New" w:hAnsi="Courier New" w:cs="Courier New"/>
+          <w:sz w:val="24"/>
+        </w:rPr>
+        <w:t>ession resource utility, stops jobs in session in state submit. Works for</w:t>
+      </w:r>
+      <w:r>
+        <w:t xml:space="preserve"> </w:t>
+      </w:r>
+      <w:r>
+        <w:rPr>
+          <w:rFonts w:ascii="Courier New" w:eastAsia="Courier New" w:hAnsi="Courier New" w:cs="Courier New"/>
+          <w:sz w:val="24"/>
+        </w:rPr>
+        <w:t>both local and gateway runs, so it's useful for the GUI.</w:t>
       </w:r>
     </w:p>
     <w:p>
@@ -5210,161 +5156,140 @@
     </w:p>
     <w:p>
       <w:pPr>
-        <w:pStyle w:val="Heading2"/>
-        <w:contextualSpacing w:val="0"/>
-      </w:pPr>
-      <w:bookmarkStart w:id="22" w:name="h.ogx95mm92fn7" w:colFirst="0" w:colLast="0"/>
+        <w:pStyle w:val="Heading3"/>
+        <w:contextualSpacing w:val="0"/>
+      </w:pPr>
+      <w:bookmarkStart w:id="22" w:name="h.mw8l8fwf7fxq" w:colFirst="0" w:colLast="0"/>
       <w:bookmarkEnd w:id="22"/>
       <w:proofErr w:type="gramStart"/>
       <w:r>
-        <w:t>D.2  CSV</w:t>
+        <w:t xml:space="preserve">D.1.5  </w:t>
+      </w:r>
+      <w:proofErr w:type="spellStart"/>
+      <w:r>
+        <w:t>turbine</w:t>
       </w:r>
       <w:proofErr w:type="gramEnd"/>
       <w:r>
-        <w:t xml:space="preserve"> </w:t>
-      </w:r>
-    </w:p>
-    <w:p>
-      <w:pPr>
-        <w:contextualSpacing w:val="0"/>
-      </w:pPr>
-    </w:p>
-    <w:p>
-      <w:pPr>
-        <w:pStyle w:val="Heading3"/>
-        <w:contextualSpacing w:val="0"/>
-      </w:pPr>
-      <w:bookmarkStart w:id="23" w:name="h.6j5pwei49k9b" w:colFirst="0" w:colLast="0"/>
+        <w:t>_psuade_unfinished</w:t>
+      </w:r>
+      <w:proofErr w:type="spellEnd"/>
+    </w:p>
+    <w:p>
+      <w:pPr>
+        <w:contextualSpacing w:val="0"/>
+      </w:pPr>
+    </w:p>
+    <w:p>
+      <w:pPr>
+        <w:contextualSpacing w:val="0"/>
+      </w:pPr>
+      <w:r>
+        <w:rPr>
+          <w:rFonts w:ascii="Courier New" w:eastAsia="Courier New" w:hAnsi="Courier New" w:cs="Courier New"/>
+          <w:sz w:val="24"/>
+        </w:rPr>
+        <w:t xml:space="preserve">Usage: </w:t>
+      </w:r>
+      <w:proofErr w:type="spellStart"/>
+      <w:r>
+        <w:rPr>
+          <w:rFonts w:ascii="Courier New" w:eastAsia="Courier New" w:hAnsi="Courier New" w:cs="Courier New"/>
+          <w:sz w:val="24"/>
+        </w:rPr>
+        <w:t>turbine_psuade_unfinished</w:t>
+      </w:r>
+      <w:proofErr w:type="spellEnd"/>
+      <w:r>
+        <w:rPr>
+          <w:rFonts w:ascii="Courier New" w:eastAsia="Courier New" w:hAnsi="Courier New" w:cs="Courier New"/>
+          <w:sz w:val="24"/>
+        </w:rPr>
+        <w:t xml:space="preserve"> [options] SESSIONID CONFIG_FILE</w:t>
+      </w:r>
+    </w:p>
+    <w:p>
+      <w:pPr>
+        <w:contextualSpacing w:val="0"/>
+      </w:pPr>
+    </w:p>
+    <w:p>
+      <w:pPr>
+        <w:contextualSpacing w:val="0"/>
+      </w:pPr>
+      <w:r>
+        <w:rPr>
+          <w:rFonts w:ascii="Courier New" w:eastAsia="Courier New" w:hAnsi="Courier New" w:cs="Courier New"/>
+          <w:sz w:val="24"/>
+        </w:rPr>
+        <w:t>Reports how many jobs remain unfinished in the session (Useful for UQ GUI)</w:t>
+      </w:r>
+    </w:p>
+    <w:p>
+      <w:pPr>
+        <w:contextualSpacing w:val="0"/>
+      </w:pPr>
+    </w:p>
+    <w:p>
+      <w:pPr>
+        <w:contextualSpacing w:val="0"/>
+      </w:pPr>
+      <w:r>
+        <w:rPr>
+          <w:rFonts w:ascii="Courier New" w:eastAsia="Courier New" w:hAnsi="Courier New" w:cs="Courier New"/>
+          <w:sz w:val="24"/>
+        </w:rPr>
+        <w:t>Options:</w:t>
+      </w:r>
+    </w:p>
+    <w:p>
+      <w:pPr>
+        <w:contextualSpacing w:val="0"/>
+      </w:pPr>
+      <w:r>
+        <w:rPr>
+          <w:rFonts w:ascii="Courier New" w:eastAsia="Courier New" w:hAnsi="Courier New" w:cs="Courier New"/>
+          <w:sz w:val="24"/>
+        </w:rPr>
+        <w:t xml:space="preserve">  -</w:t>
+      </w:r>
+      <w:proofErr w:type="gramStart"/>
+      <w:r>
+        <w:rPr>
+          <w:rFonts w:ascii="Courier New" w:eastAsia="Courier New" w:hAnsi="Courier New" w:cs="Courier New"/>
+          <w:sz w:val="24"/>
+        </w:rPr>
+        <w:t>h</w:t>
+      </w:r>
+      <w:proofErr w:type="gramEnd"/>
+      <w:r>
+        <w:rPr>
+          <w:rFonts w:ascii="Courier New" w:eastAsia="Courier New" w:hAnsi="Courier New" w:cs="Courier New"/>
+          <w:sz w:val="24"/>
+        </w:rPr>
+        <w:t>, --help  show this help message and exit</w:t>
+      </w:r>
+    </w:p>
+    <w:p>
+      <w:pPr>
+        <w:contextualSpacing w:val="0"/>
+      </w:pPr>
+    </w:p>
+    <w:p>
+      <w:pPr>
+        <w:pStyle w:val="Heading2"/>
+        <w:contextualSpacing w:val="0"/>
+      </w:pPr>
+      <w:bookmarkStart w:id="23" w:name="h.ogx95mm92fn7" w:colFirst="0" w:colLast="0"/>
       <w:bookmarkEnd w:id="23"/>
       <w:proofErr w:type="gramStart"/>
       <w:r>
-        <w:t xml:space="preserve">D.2.1  </w:t>
-      </w:r>
-      <w:proofErr w:type="spellStart"/>
-      <w:r>
-        <w:t>turbine</w:t>
+        <w:t>D.2  CSV</w:t>
       </w:r>
       <w:proofErr w:type="gramEnd"/>
       <w:r>
-        <w:t>_csv_get_results</w:t>
-      </w:r>
-      <w:proofErr w:type="spellEnd"/>
-    </w:p>
-    <w:p>
-      <w:pPr>
-        <w:contextualSpacing w:val="0"/>
-      </w:pPr>
-    </w:p>
-    <w:p>
-      <w:pPr>
-        <w:contextualSpacing w:val="0"/>
-      </w:pPr>
-      <w:r>
-        <w:rPr>
-          <w:rFonts w:ascii="Courier New" w:eastAsia="Courier New" w:hAnsi="Courier New" w:cs="Courier New"/>
-          <w:sz w:val="24"/>
-        </w:rPr>
-        <w:t xml:space="preserve">Usage: </w:t>
-      </w:r>
-      <w:proofErr w:type="spellStart"/>
-      <w:r>
-        <w:rPr>
-          <w:rFonts w:ascii="Courier New" w:eastAsia="Courier New" w:hAnsi="Courier New" w:cs="Courier New"/>
-          <w:sz w:val="24"/>
-        </w:rPr>
-        <w:t>turbine_csv_get_results</w:t>
-      </w:r>
-      <w:proofErr w:type="spellEnd"/>
-      <w:r>
-        <w:rPr>
-          <w:rFonts w:ascii="Courier New" w:eastAsia="Courier New" w:hAnsi="Courier New" w:cs="Courier New"/>
-          <w:sz w:val="24"/>
-        </w:rPr>
-        <w:t xml:space="preserve"> SESSIONID CSV_IN CSV_OUT CONFIG_FILE</w:t>
-      </w:r>
-    </w:p>
-    <w:p>
-      <w:pPr>
-        <w:contextualSpacing w:val="0"/>
-      </w:pPr>
-    </w:p>
-    <w:p>
-      <w:pPr>
-        <w:contextualSpacing w:val="0"/>
-      </w:pPr>
-      <w:r>
-        <w:rPr>
-          <w:rFonts w:ascii="Courier New" w:eastAsia="Courier New" w:hAnsi="Courier New" w:cs="Courier New"/>
-          <w:sz w:val="24"/>
-        </w:rPr>
-        <w:t xml:space="preserve"> Gets all jobs from the session and </w:t>
-      </w:r>
-      <w:proofErr w:type="spellStart"/>
-      <w:r>
-        <w:rPr>
-          <w:rFonts w:ascii="Courier New" w:eastAsia="Courier New" w:hAnsi="Courier New" w:cs="Courier New"/>
-          <w:sz w:val="24"/>
-        </w:rPr>
-        <w:t>writed</w:t>
-      </w:r>
-      <w:proofErr w:type="spellEnd"/>
-      <w:r>
-        <w:rPr>
-          <w:rFonts w:ascii="Courier New" w:eastAsia="Courier New" w:hAnsi="Courier New" w:cs="Courier New"/>
-          <w:sz w:val="24"/>
-        </w:rPr>
-        <w:t xml:space="preserve"> them to a CSV file</w:t>
-      </w:r>
-    </w:p>
-    <w:p>
-      <w:pPr>
-        <w:contextualSpacing w:val="0"/>
-      </w:pPr>
-    </w:p>
-    <w:p>
-      <w:pPr>
-        <w:contextualSpacing w:val="0"/>
-      </w:pPr>
-      <w:r>
-        <w:rPr>
-          <w:rFonts w:ascii="Courier New" w:eastAsia="Courier New" w:hAnsi="Courier New" w:cs="Courier New"/>
-          <w:sz w:val="24"/>
-        </w:rPr>
-        <w:t>Options:</w:t>
-      </w:r>
-    </w:p>
-    <w:p>
-      <w:pPr>
-        <w:contextualSpacing w:val="0"/>
-      </w:pPr>
-      <w:r>
-        <w:rPr>
-          <w:rFonts w:ascii="Courier New" w:eastAsia="Courier New" w:hAnsi="Courier New" w:cs="Courier New"/>
-          <w:sz w:val="24"/>
-        </w:rPr>
-        <w:t xml:space="preserve">  -</w:t>
-      </w:r>
-      <w:proofErr w:type="gramStart"/>
-      <w:r>
-        <w:rPr>
-          <w:rFonts w:ascii="Courier New" w:eastAsia="Courier New" w:hAnsi="Courier New" w:cs="Courier New"/>
-          <w:sz w:val="24"/>
-        </w:rPr>
-        <w:t>h</w:t>
-      </w:r>
-      <w:proofErr w:type="gramEnd"/>
-      <w:r>
-        <w:rPr>
-          <w:rFonts w:ascii="Courier New" w:eastAsia="Courier New" w:hAnsi="Courier New" w:cs="Courier New"/>
-          <w:sz w:val="24"/>
-        </w:rPr>
-        <w:t>, --help  show this help message and exit</w:t>
-      </w:r>
-    </w:p>
-    <w:p>
-      <w:pPr>
-        <w:contextualSpacing w:val="0"/>
-      </w:pPr>
+        <w:t xml:space="preserve"> </w:t>
+      </w:r>
     </w:p>
     <w:p>
       <w:pPr>
@@ -5376,10 +5301,152 @@
         <w:pStyle w:val="Heading3"/>
         <w:contextualSpacing w:val="0"/>
       </w:pPr>
-      <w:bookmarkStart w:id="24" w:name="h.ayk8pxkhivcj" w:colFirst="0" w:colLast="0"/>
+      <w:bookmarkStart w:id="24" w:name="h.6j5pwei49k9b" w:colFirst="0" w:colLast="0"/>
       <w:bookmarkEnd w:id="24"/>
       <w:proofErr w:type="gramStart"/>
       <w:r>
+        <w:t xml:space="preserve">D.2.1  </w:t>
+      </w:r>
+      <w:proofErr w:type="spellStart"/>
+      <w:r>
+        <w:t>turbine</w:t>
+      </w:r>
+      <w:proofErr w:type="gramEnd"/>
+      <w:r>
+        <w:t>_csv_get_results</w:t>
+      </w:r>
+      <w:proofErr w:type="spellEnd"/>
+    </w:p>
+    <w:p>
+      <w:pPr>
+        <w:contextualSpacing w:val="0"/>
+      </w:pPr>
+    </w:p>
+    <w:p>
+      <w:pPr>
+        <w:contextualSpacing w:val="0"/>
+      </w:pPr>
+      <w:r>
+        <w:rPr>
+          <w:rFonts w:ascii="Courier New" w:eastAsia="Courier New" w:hAnsi="Courier New" w:cs="Courier New"/>
+          <w:sz w:val="24"/>
+        </w:rPr>
+        <w:t xml:space="preserve">Usage: </w:t>
+      </w:r>
+      <w:proofErr w:type="spellStart"/>
+      <w:r>
+        <w:rPr>
+          <w:rFonts w:ascii="Courier New" w:eastAsia="Courier New" w:hAnsi="Courier New" w:cs="Courier New"/>
+          <w:sz w:val="24"/>
+        </w:rPr>
+        <w:t>turbine_csv_get_results</w:t>
+      </w:r>
+      <w:proofErr w:type="spellEnd"/>
+      <w:r>
+        <w:rPr>
+          <w:rFonts w:ascii="Courier New" w:eastAsia="Courier New" w:hAnsi="Courier New" w:cs="Courier New"/>
+          <w:sz w:val="24"/>
+        </w:rPr>
+        <w:t xml:space="preserve"> SESSIONID CSV_IN CSV_OUT CONFIG_FILE</w:t>
+      </w:r>
+    </w:p>
+    <w:p>
+      <w:pPr>
+        <w:contextualSpacing w:val="0"/>
+      </w:pPr>
+    </w:p>
+    <w:p>
+      <w:pPr>
+        <w:contextualSpacing w:val="0"/>
+      </w:pPr>
+      <w:r>
+        <w:rPr>
+          <w:rFonts w:ascii="Courier New" w:eastAsia="Courier New" w:hAnsi="Courier New" w:cs="Courier New"/>
+          <w:sz w:val="24"/>
+        </w:rPr>
+        <w:t xml:space="preserve"> Gets all jobs from the session and </w:t>
+      </w:r>
+      <w:proofErr w:type="spellStart"/>
+      <w:r>
+        <w:rPr>
+          <w:rFonts w:ascii="Courier New" w:eastAsia="Courier New" w:hAnsi="Courier New" w:cs="Courier New"/>
+          <w:sz w:val="24"/>
+        </w:rPr>
+        <w:t>writed</w:t>
+      </w:r>
+      <w:proofErr w:type="spellEnd"/>
+      <w:r>
+        <w:rPr>
+          <w:rFonts w:ascii="Courier New" w:eastAsia="Courier New" w:hAnsi="Courier New" w:cs="Courier New"/>
+          <w:sz w:val="24"/>
+        </w:rPr>
+        <w:t xml:space="preserve"> them to a CSV file</w:t>
+      </w:r>
+    </w:p>
+    <w:p>
+      <w:pPr>
+        <w:contextualSpacing w:val="0"/>
+      </w:pPr>
+    </w:p>
+    <w:p>
+      <w:pPr>
+        <w:contextualSpacing w:val="0"/>
+      </w:pPr>
+      <w:r>
+        <w:rPr>
+          <w:rFonts w:ascii="Courier New" w:eastAsia="Courier New" w:hAnsi="Courier New" w:cs="Courier New"/>
+          <w:sz w:val="24"/>
+        </w:rPr>
+        <w:t>Options:</w:t>
+      </w:r>
+    </w:p>
+    <w:p>
+      <w:pPr>
+        <w:contextualSpacing w:val="0"/>
+      </w:pPr>
+      <w:r>
+        <w:rPr>
+          <w:rFonts w:ascii="Courier New" w:eastAsia="Courier New" w:hAnsi="Courier New" w:cs="Courier New"/>
+          <w:sz w:val="24"/>
+        </w:rPr>
+        <w:t xml:space="preserve">  -</w:t>
+      </w:r>
+      <w:proofErr w:type="gramStart"/>
+      <w:r>
+        <w:rPr>
+          <w:rFonts w:ascii="Courier New" w:eastAsia="Courier New" w:hAnsi="Courier New" w:cs="Courier New"/>
+          <w:sz w:val="24"/>
+        </w:rPr>
+        <w:t>h</w:t>
+      </w:r>
+      <w:proofErr w:type="gramEnd"/>
+      <w:r>
+        <w:rPr>
+          <w:rFonts w:ascii="Courier New" w:eastAsia="Courier New" w:hAnsi="Courier New" w:cs="Courier New"/>
+          <w:sz w:val="24"/>
+        </w:rPr>
+        <w:t>, --help  show this help message and exit</w:t>
+      </w:r>
+    </w:p>
+    <w:p>
+      <w:pPr>
+        <w:contextualSpacing w:val="0"/>
+      </w:pPr>
+    </w:p>
+    <w:p>
+      <w:pPr>
+        <w:contextualSpacing w:val="0"/>
+      </w:pPr>
+    </w:p>
+    <w:p>
+      <w:pPr>
+        <w:pStyle w:val="Heading3"/>
+        <w:contextualSpacing w:val="0"/>
+      </w:pPr>
+      <w:bookmarkStart w:id="25" w:name="h.ayk8pxkhivcj" w:colFirst="0" w:colLast="0"/>
+      <w:bookmarkEnd w:id="25"/>
+      <w:proofErr w:type="gramStart"/>
+      <w:r>
         <w:t xml:space="preserve">D.2.2  </w:t>
       </w:r>
       <w:proofErr w:type="spellStart"/>
@@ -5496,8 +5563,6 @@
         </w:rPr>
         <w:t xml:space="preserve">  -h, --help  show this help message and exit</w:t>
       </w:r>
-      <w:bookmarkStart w:id="25" w:name="_GoBack"/>
-      <w:bookmarkEnd w:id="25"/>
     </w:p>
     <w:sectPr>
       <w:footerReference w:type="default" r:id="rId9"/>

</xml_diff>